<commit_message>
Mon 28 Aug 2017 01:40:00 BDT
</commit_message>
<xml_diff>
--- a/zim/CV/CV.docx
+++ b/zim/CV/CV.docx
@@ -463,7 +463,15 @@
           <w:sz w:val="20"/>
           <w:szCs w:val="20"/>
         </w:rPr>
-        <w:t xml:space="preserve">1. Working as </w:t>
+        <w:t>1. Worked</w:t>
+      </w:r>
+      <w:r>
+        <w:rPr>
+          <w:rFonts w:ascii="Comic Sans MS" w:hAnsi="Comic Sans MS" w:cs="Arial"/>
+          <w:sz w:val="20"/>
+          <w:szCs w:val="20"/>
+        </w:rPr>
+        <w:t xml:space="preserve"> as </w:t>
       </w:r>
       <w:r>
         <w:rPr>
@@ -1823,7 +1831,7 @@
           <w:sz w:val="20"/>
           <w:szCs w:val="20"/>
         </w:rPr>
-        <w:t>iptables</w:t>
+        <w:t>firewall</w:t>
       </w:r>
       <w:r>
         <w:rPr>
@@ -1908,7 +1916,16 @@
           <w:sz w:val="20"/>
           <w:szCs w:val="20"/>
         </w:rPr>
-        <w:t xml:space="preserve"> bind9</w:t>
+        <w:t>Nginx,</w:t>
+      </w:r>
+      <w:r>
+        <w:rPr>
+          <w:rFonts w:ascii="Comic Sans MS" w:hAnsi="Comic Sans MS" w:cs="Calibri"/>
+          <w:b/>
+          <w:sz w:val="20"/>
+          <w:szCs w:val="20"/>
+        </w:rPr>
+        <w:t>bind9</w:t>
       </w:r>
       <w:r>
         <w:rPr>
@@ -1985,7 +2002,51 @@
           <w:sz w:val="20"/>
           <w:szCs w:val="20"/>
         </w:rPr>
-        <w:t>MySQL server,Snort,PSAD,Nagios,MRTG,</w:t>
+        <w:t xml:space="preserve">MySQL </w:t>
+      </w:r>
+      <w:r>
+        <w:rPr>
+          <w:rFonts w:ascii="Comic Sans MS" w:hAnsi="Comic Sans MS" w:cs="Calibri"/>
+          <w:sz w:val="20"/>
+          <w:szCs w:val="20"/>
+        </w:rPr>
+        <w:t>and</w:t>
+      </w:r>
+      <w:r>
+        <w:rPr>
+          <w:rFonts w:ascii="Comic Sans MS" w:hAnsi="Comic Sans MS" w:cs="Calibri"/>
+          <w:b/>
+          <w:sz w:val="20"/>
+          <w:szCs w:val="20"/>
+        </w:rPr>
+        <w:t xml:space="preserve"> </w:t>
+      </w:r>
+      <w:r>
+        <w:rPr>
+          <w:rFonts w:ascii="Comic Sans MS" w:hAnsi="Comic Sans MS" w:cs="Calibri"/>
+          <w:b/>
+          <w:sz w:val="20"/>
+          <w:szCs w:val="20"/>
+        </w:rPr>
+        <w:t>MariaDB</w:t>
+      </w:r>
+      <w:r>
+        <w:rPr>
+          <w:rFonts w:ascii="Comic Sans MS" w:hAnsi="Comic Sans MS" w:cs="Calibri"/>
+          <w:b/>
+          <w:sz w:val="20"/>
+          <w:szCs w:val="20"/>
+        </w:rPr>
+        <w:t>,</w:t>
+      </w:r>
+      <w:r>
+        <w:rPr>
+          <w:rFonts w:ascii="Comic Sans MS" w:hAnsi="Comic Sans MS" w:cs="Calibri"/>
+          <w:b/>
+          <w:sz w:val="20"/>
+          <w:szCs w:val="20"/>
+        </w:rPr>
+        <w:t>Nagios,MRTG,</w:t>
       </w:r>
       <w:r>
         <w:rPr>
@@ -2373,7 +2434,42 @@
           <w:sz w:val="20"/>
           <w:szCs w:val="20"/>
         </w:rPr>
-        <w:t xml:space="preserve"> Ansible.</w:t>
+        <w:t xml:space="preserve"> Ansible</w:t>
+      </w:r>
+      <w:r>
+        <w:rPr>
+          <w:rFonts w:ascii="Comic Sans MS" w:hAnsi="Comic Sans MS"/>
+          <w:b/>
+          <w:sz w:val="20"/>
+          <w:szCs w:val="20"/>
+        </w:rPr>
+        <w:t xml:space="preserve"> </w:t>
+      </w:r>
+      <w:r>
+        <w:rPr>
+          <w:rFonts w:ascii="Comic Sans MS" w:hAnsi="Comic Sans MS"/>
+          <w:sz w:val="20"/>
+          <w:szCs w:val="20"/>
+        </w:rPr>
+        <w:t>and</w:t>
+      </w:r>
+      <w:r>
+        <w:rPr>
+          <w:rFonts w:ascii="Comic Sans MS" w:hAnsi="Comic Sans MS"/>
+          <w:b/>
+          <w:sz w:val="20"/>
+          <w:szCs w:val="20"/>
+        </w:rPr>
+        <w:t xml:space="preserve"> Puppet</w:t>
+      </w:r>
+      <w:r>
+        <w:rPr>
+          <w:rFonts w:ascii="Comic Sans MS" w:hAnsi="Comic Sans MS"/>
+          <w:b/>
+          <w:sz w:val="20"/>
+          <w:szCs w:val="20"/>
+        </w:rPr>
+        <w:t>.</w:t>
       </w:r>
     </w:p>
     <w:p>
@@ -2540,24 +2636,60 @@
           <w:sz w:val="20"/>
           <w:szCs w:val="20"/>
         </w:rPr>
-        <w:t xml:space="preserve">I have years of experience on </w:t>
-      </w:r>
-      <w:r>
-        <w:rPr>
-          <w:rFonts w:ascii="Comic Sans MS" w:hAnsi="Comic Sans MS" w:cs="Calibri"/>
-          <w:b/>
-          <w:sz w:val="20"/>
-          <w:szCs w:val="20"/>
-        </w:rPr>
-        <w:t>Network Security operations and management</w:t>
-      </w:r>
-      <w:r>
-        <w:rPr>
-          <w:rFonts w:ascii="Comic Sans MS" w:hAnsi="Comic Sans MS" w:cs="Calibri"/>
-          <w:sz w:val="20"/>
-          <w:szCs w:val="20"/>
-        </w:rPr>
-        <w:t xml:space="preserve"> along with Sound knowledge on </w:t>
+        <w:t xml:space="preserve">I have experience on </w:t>
+      </w:r>
+      <w:r>
+        <w:rPr>
+          <w:rFonts w:ascii="Comic Sans MS" w:hAnsi="Comic Sans MS" w:cs="Calibri"/>
+          <w:b/>
+          <w:sz w:val="20"/>
+          <w:szCs w:val="20"/>
+        </w:rPr>
+        <w:t>Network Security operations</w:t>
+      </w:r>
+      <w:r>
+        <w:rPr>
+          <w:rFonts w:ascii="Comic Sans MS" w:hAnsi="Comic Sans MS" w:cs="Calibri"/>
+          <w:b/>
+          <w:sz w:val="20"/>
+          <w:szCs w:val="20"/>
+        </w:rPr>
+        <w:t>,</w:t>
+      </w:r>
+      <w:r>
+        <w:rPr>
+          <w:rFonts w:ascii="Comic Sans MS" w:hAnsi="Comic Sans MS" w:cs="Calibri"/>
+          <w:b/>
+          <w:sz w:val="20"/>
+          <w:szCs w:val="20"/>
+        </w:rPr>
+        <w:t xml:space="preserve"> </w:t>
+      </w:r>
+      <w:r>
+        <w:rPr>
+          <w:rFonts w:ascii="Comic Sans MS" w:hAnsi="Comic Sans MS" w:cs="Calibri"/>
+          <w:b/>
+          <w:sz w:val="20"/>
+          <w:szCs w:val="20"/>
+        </w:rPr>
+        <w:t>monitoring</w:t>
+      </w:r>
+      <w:r>
+        <w:rPr>
+          <w:rFonts w:ascii="Comic Sans MS" w:hAnsi="Comic Sans MS" w:cs="Calibri"/>
+          <w:b/>
+          <w:sz w:val="20"/>
+          <w:szCs w:val="20"/>
+        </w:rPr>
+        <w:t xml:space="preserve"> and management</w:t>
+      </w:r>
+      <w:r>
+        <w:rPr>
+          <w:rFonts w:ascii="Comic Sans MS" w:hAnsi="Comic Sans MS" w:cs="Calibri"/>
+          <w:sz w:val="20"/>
+          <w:szCs w:val="20"/>
+        </w:rPr>
+        <w:t xml:space="preserve"> along with knowledge on </w:t>
       </w:r>
       <w:r>
         <w:rPr>
@@ -2583,15 +2715,215 @@
           <w:sz w:val="20"/>
           <w:szCs w:val="20"/>
         </w:rPr>
-        <w:t xml:space="preserve">IPS/IDS (Snort, psad) </w:t>
-      </w:r>
-      <w:r>
-        <w:rPr>
-          <w:rFonts w:ascii="Comic Sans MS" w:hAnsi="Comic Sans MS" w:cs="Calibri"/>
-          <w:sz w:val="20"/>
-          <w:szCs w:val="20"/>
-        </w:rPr>
-        <w:t xml:space="preserve">and other security tools includes in </w:t>
+        <w:t>IPS/IDS</w:t>
+      </w:r>
+      <w:r>
+        <w:rPr>
+          <w:rFonts w:ascii="Comic Sans MS" w:hAnsi="Comic Sans MS" w:cs="Calibri"/>
+          <w:b/>
+          <w:sz w:val="20"/>
+          <w:szCs w:val="20"/>
+        </w:rPr>
+        <w:t xml:space="preserve"> </w:t>
+      </w:r>
+      <w:r>
+        <w:rPr>
+          <w:rFonts w:ascii="Comic Sans MS" w:hAnsi="Comic Sans MS" w:cs="Calibri"/>
+          <w:sz w:val="20"/>
+          <w:szCs w:val="20"/>
+        </w:rPr>
+        <w:t>tools</w:t>
+      </w:r>
+      <w:r>
+        <w:rPr>
+          <w:rFonts w:ascii="Comic Sans MS" w:hAnsi="Comic Sans MS" w:cs="Calibri"/>
+          <w:b/>
+          <w:sz w:val="20"/>
+          <w:szCs w:val="20"/>
+        </w:rPr>
+        <w:t xml:space="preserve"> (Snort,</w:t>
+      </w:r>
+      <w:r>
+        <w:rPr>
+          <w:rFonts w:ascii="Comic Sans MS" w:hAnsi="Comic Sans MS" w:cs="Calibri"/>
+          <w:b/>
+          <w:sz w:val="20"/>
+          <w:szCs w:val="20"/>
+        </w:rPr>
+        <w:t>psad</w:t>
+      </w:r>
+      <w:r>
+        <w:rPr>
+          <w:rFonts w:ascii="Comic Sans MS" w:hAnsi="Comic Sans MS" w:cs="Calibri"/>
+          <w:b/>
+          <w:sz w:val="20"/>
+          <w:szCs w:val="20"/>
+        </w:rPr>
+        <w:t>,</w:t>
+      </w:r>
+      <w:r>
+        <w:rPr>
+          <w:rFonts w:ascii="Comic Sans MS" w:hAnsi="Comic Sans MS" w:cs="Calibri"/>
+          <w:b/>
+          <w:sz w:val="20"/>
+          <w:szCs w:val="20"/>
+        </w:rPr>
+        <w:t>Wireshark,</w:t>
+      </w:r>
+      <w:r>
+        <w:rPr>
+          <w:rFonts w:ascii="Comic Sans MS" w:hAnsi="Comic Sans MS" w:cs="Calibri"/>
+          <w:b/>
+          <w:sz w:val="20"/>
+          <w:szCs w:val="20"/>
+        </w:rPr>
+        <w:t>Tshark,</w:t>
+      </w:r>
+    </w:p>
+    <w:p>
+      <w:pPr>
+        <w:pStyle w:val="ListParagraph"/>
+        <w:suppressAutoHyphens w:val="0"/>
+        <w:spacing w:after="120"/>
+        <w:contextualSpacing/>
+        <w:rPr>
+          <w:rFonts w:ascii="Comic Sans MS" w:hAnsi="Comic Sans MS" w:cs="Calibri"/>
+          <w:b/>
+          <w:sz w:val="20"/>
+          <w:szCs w:val="20"/>
+        </w:rPr>
+      </w:pPr>
+      <w:r>
+        <w:rPr>
+          <w:rFonts w:ascii="Comic Sans MS" w:hAnsi="Comic Sans MS" w:cs="Calibri"/>
+          <w:b/>
+          <w:sz w:val="20"/>
+          <w:szCs w:val="20"/>
+        </w:rPr>
+        <w:t>Xplico,tcpdump</w:t>
+      </w:r>
+      <w:r>
+        <w:rPr>
+          <w:rFonts w:ascii="Comic Sans MS" w:hAnsi="Comic Sans MS" w:cs="Calibri"/>
+          <w:b/>
+          <w:sz w:val="20"/>
+          <w:szCs w:val="20"/>
+        </w:rPr>
+        <w:t xml:space="preserve"> </w:t>
+      </w:r>
+      <w:r>
+        <w:rPr>
+          <w:rFonts w:ascii="Comic Sans MS" w:hAnsi="Comic Sans MS" w:cs="Calibri"/>
+          <w:sz w:val="20"/>
+          <w:szCs w:val="20"/>
+        </w:rPr>
+        <w:t>etc</w:t>
+      </w:r>
+      <w:r>
+        <w:rPr>
+          <w:rFonts w:ascii="Comic Sans MS" w:hAnsi="Comic Sans MS" w:cs="Calibri"/>
+          <w:b/>
+          <w:sz w:val="20"/>
+          <w:szCs w:val="20"/>
+        </w:rPr>
+        <w:t xml:space="preserve">) </w:t>
+      </w:r>
+      <w:r>
+        <w:rPr>
+          <w:rFonts w:ascii="Comic Sans MS" w:hAnsi="Comic Sans MS" w:cs="Calibri"/>
+          <w:sz w:val="20"/>
+          <w:szCs w:val="20"/>
+        </w:rPr>
+        <w:t>and other security tools</w:t>
+      </w:r>
+      <w:r>
+        <w:rPr>
+          <w:rFonts w:ascii="Comic Sans MS" w:hAnsi="Comic Sans MS" w:cs="Calibri"/>
+          <w:sz w:val="20"/>
+          <w:szCs w:val="20"/>
+        </w:rPr>
+        <w:t xml:space="preserve"> </w:t>
+      </w:r>
+      <w:r>
+        <w:rPr>
+          <w:rFonts w:ascii="Comic Sans MS" w:hAnsi="Comic Sans MS" w:cs="Calibri"/>
+          <w:sz w:val="20"/>
+          <w:szCs w:val="20"/>
+        </w:rPr>
+        <w:t>(</w:t>
+      </w:r>
+      <w:r>
+        <w:rPr>
+          <w:rFonts w:ascii="Comic Sans MS" w:hAnsi="Comic Sans MS" w:cs="Calibri"/>
+          <w:b/>
+          <w:sz w:val="20"/>
+          <w:szCs w:val="20"/>
+        </w:rPr>
+        <w:t>Nmap,Nessus,</w:t>
+      </w:r>
+      <w:r>
+        <w:rPr>
+          <w:rFonts w:ascii="Comic Sans MS" w:hAnsi="Comic Sans MS" w:cs="Calibri"/>
+          <w:b/>
+          <w:sz w:val="20"/>
+          <w:szCs w:val="20"/>
+        </w:rPr>
+        <w:t>Nexpose,</w:t>
+      </w:r>
+      <w:r>
+        <w:rPr>
+          <w:rFonts w:ascii="Comic Sans MS" w:hAnsi="Comic Sans MS" w:cs="Calibri"/>
+          <w:b/>
+          <w:sz w:val="20"/>
+          <w:szCs w:val="20"/>
+        </w:rPr>
+        <w:t>OpenVAS,</w:t>
+      </w:r>
+    </w:p>
+    <w:p>
+      <w:pPr>
+        <w:pStyle w:val="ListParagraph"/>
+        <w:suppressAutoHyphens w:val="0"/>
+        <w:spacing w:after="120"/>
+        <w:contextualSpacing/>
+        <w:rPr>
+          <w:rFonts w:ascii="Comic Sans MS" w:hAnsi="Comic Sans MS" w:cs="Calibri"/>
+          <w:sz w:val="20"/>
+          <w:szCs w:val="20"/>
+        </w:rPr>
+      </w:pPr>
+      <w:r>
+        <w:rPr>
+          <w:rFonts w:ascii="Comic Sans MS" w:hAnsi="Comic Sans MS" w:cs="Calibri"/>
+          <w:b/>
+          <w:sz w:val="20"/>
+          <w:szCs w:val="20"/>
+        </w:rPr>
+        <w:t xml:space="preserve">Metasploit, Burp suit </w:t>
+      </w:r>
+      <w:r>
+        <w:rPr>
+          <w:rFonts w:ascii="Comic Sans MS" w:hAnsi="Comic Sans MS" w:cs="Calibri"/>
+          <w:sz w:val="20"/>
+          <w:szCs w:val="20"/>
+        </w:rPr>
+        <w:t>etc)</w:t>
+      </w:r>
+      <w:r>
+        <w:rPr>
+          <w:rFonts w:ascii="Comic Sans MS" w:hAnsi="Comic Sans MS" w:cs="Calibri"/>
+          <w:sz w:val="20"/>
+          <w:szCs w:val="20"/>
+        </w:rPr>
+        <w:t xml:space="preserve"> included</w:t>
+      </w:r>
+      <w:r>
+        <w:rPr>
+          <w:rFonts w:ascii="Comic Sans MS" w:hAnsi="Comic Sans MS" w:cs="Calibri"/>
+          <w:sz w:val="20"/>
+          <w:szCs w:val="20"/>
+        </w:rPr>
+        <w:t xml:space="preserve"> in </w:t>
       </w:r>
       <w:r>
         <w:rPr>
@@ -2613,55 +2945,44 @@
       </w:r>
       <w:r>
         <w:rPr>
-          <w:rFonts w:ascii="Comic Sans MS" w:hAnsi="Comic Sans MS" w:cs="Calibri"/>
-          <w:sz w:val="20"/>
-          <w:szCs w:val="20"/>
-        </w:rPr>
-        <w:t xml:space="preserve"> (</w:t>
-      </w:r>
-      <w:r>
-        <w:rPr>
-          <w:rFonts w:ascii="Comic Sans MS" w:hAnsi="Comic Sans MS" w:cs="Calibri"/>
-          <w:b/>
-          <w:sz w:val="20"/>
-          <w:szCs w:val="20"/>
-        </w:rPr>
-        <w:t>Nmap,Nessus,</w:t>
-      </w:r>
-      <w:r>
-        <w:rPr>
-          <w:rFonts w:ascii="Comic Sans MS" w:hAnsi="Comic Sans MS" w:cs="Calibri"/>
-          <w:b/>
-          <w:sz w:val="20"/>
-          <w:szCs w:val="20"/>
-        </w:rPr>
-        <w:t>Nexpose,</w:t>
-      </w:r>
-      <w:r>
-        <w:rPr>
-          <w:rFonts w:ascii="Comic Sans MS" w:hAnsi="Comic Sans MS" w:cs="Calibri"/>
-          <w:b/>
-          <w:sz w:val="20"/>
-          <w:szCs w:val="20"/>
-        </w:rPr>
-        <w:t>OpenVAS,</w:t>
-      </w:r>
-      <w:r>
-        <w:rPr>
-          <w:rFonts w:ascii="Comic Sans MS" w:hAnsi="Comic Sans MS" w:cs="Calibri"/>
-          <w:b/>
-          <w:sz w:val="20"/>
-          <w:szCs w:val="20"/>
-        </w:rPr>
-        <w:t xml:space="preserve">Metasploit, Wireshark,Burp suit </w:t>
-      </w:r>
-      <w:r>
-        <w:rPr>
-          <w:rFonts w:ascii="Comic Sans MS" w:hAnsi="Comic Sans MS" w:cs="Calibri"/>
-          <w:sz w:val="20"/>
-          <w:szCs w:val="20"/>
-        </w:rPr>
-        <w:t>etc)</w:t>
+          <w:rFonts w:ascii="Comic Sans MS" w:hAnsi="Comic Sans MS"/>
+          <w:b/>
+          <w:sz w:val="20"/>
+          <w:szCs w:val="20"/>
+        </w:rPr>
+        <w:t>/SecurityOnion</w:t>
+      </w:r>
+      <w:r>
+        <w:rPr>
+          <w:rFonts w:ascii="Comic Sans MS" w:hAnsi="Comic Sans MS" w:cs="Calibri"/>
+          <w:sz w:val="20"/>
+          <w:szCs w:val="20"/>
+        </w:rPr>
+        <w:t xml:space="preserve"> </w:t>
+      </w:r>
+      <w:r>
+        <w:rPr>
+          <w:rFonts w:ascii="Comic Sans MS" w:hAnsi="Comic Sans MS" w:cs="Calibri"/>
+          <w:sz w:val="20"/>
+          <w:szCs w:val="20"/>
+        </w:rPr>
+        <w:t xml:space="preserve">security </w:t>
+      </w:r>
+      <w:r>
+        <w:rPr>
+          <w:rFonts w:ascii="Comic Sans MS" w:hAnsi="Comic Sans MS" w:cs="Calibri"/>
+          <w:sz w:val="20"/>
+          <w:szCs w:val="20"/>
+        </w:rPr>
+        <w:t>distro</w:t>
+      </w:r>
+      <w:r>
+        <w:rPr>
+          <w:rFonts w:ascii="Comic Sans MS" w:hAnsi="Comic Sans MS" w:cs="Calibri"/>
+          <w:sz w:val="20"/>
+          <w:szCs w:val="20"/>
+        </w:rPr>
+        <w:t>.</w:t>
       </w:r>
     </w:p>
     <w:p>
@@ -2763,6 +3084,15 @@
           <w:sz w:val="20"/>
           <w:szCs w:val="20"/>
         </w:rPr>
+        <w:t xml:space="preserve"> </w:t>
+      </w:r>
+      <w:r>
+        <w:rPr>
+          <w:rFonts w:ascii="Comic Sans MS" w:hAnsi="Comic Sans MS" w:cs="Calibri"/>
+          <w:b/>
+          <w:sz w:val="20"/>
+          <w:szCs w:val="20"/>
+        </w:rPr>
         <w:t>penetration testing and vulnerability assessment.</w:t>
       </w:r>
     </w:p>
@@ -2801,7 +3131,6 @@
           <w:sz w:val="20"/>
           <w:szCs w:val="20"/>
         </w:rPr>
-        <w:lastRenderedPageBreak/>
         <w:t>Computer Networking</w:t>
       </w:r>
     </w:p>
@@ -3930,7 +4259,7 @@
         <v:path o:extrusionok="f" gradientshapeok="t" o:connecttype="rect"/>
         <o:lock v:ext="edit" aspectratio="t"/>
       </v:shapetype>
-      <v:shape id="_x0000_i1027" type="#_x0000_t75" style="width:11.1pt;height:11.1pt" o:bullet="t" filled="t">
+      <v:shape id="_x0000_i1026" type="#_x0000_t75" style="width:11.1pt;height:11.1pt" o:bullet="t" filled="t">
         <v:fill color2="black"/>
         <v:imagedata r:id="rId1" o:title=""/>
       </v:shape>

</xml_diff>

<commit_message>
Sun 17 Sep 2017 18:51:23 BDT
</commit_message>
<xml_diff>
--- a/zim/CV/CV.docx
+++ b/zim/CV/CV.docx
@@ -44,7 +44,104 @@
                 <w:sz w:val="28"/>
                 <w:szCs w:val="28"/>
               </w:rPr>
-              <w:t>Mohammad Khabir Uddin</w:t>
+              <w:t xml:space="preserve">Mohammad </w:t>
+            </w:r>
+            <w:proofErr w:type="spellStart"/>
+            <w:r>
+              <w:rPr>
+                <w:rFonts w:ascii="Comic Sans MS" w:hAnsi="Comic Sans MS"/>
+                <w:sz w:val="28"/>
+                <w:szCs w:val="28"/>
+              </w:rPr>
+              <w:t>Khabir</w:t>
+            </w:r>
+            <w:proofErr w:type="spellEnd"/>
+            <w:r>
+              <w:rPr>
+                <w:rFonts w:ascii="Comic Sans MS" w:hAnsi="Comic Sans MS"/>
+                <w:sz w:val="28"/>
+                <w:szCs w:val="28"/>
+              </w:rPr>
+              <w:t xml:space="preserve"> </w:t>
+            </w:r>
+            <w:proofErr w:type="spellStart"/>
+            <w:r>
+              <w:rPr>
+                <w:rFonts w:ascii="Comic Sans MS" w:hAnsi="Comic Sans MS"/>
+                <w:sz w:val="28"/>
+                <w:szCs w:val="28"/>
+              </w:rPr>
+              <w:t>Uddin</w:t>
+            </w:r>
+            <w:proofErr w:type="spellEnd"/>
+          </w:p>
+          <w:p>
+            <w:pPr>
+              <w:rPr>
+                <w:rFonts w:ascii="Comic Sans MS" w:hAnsi="Comic Sans MS"/>
+                <w:sz w:val="20"/>
+                <w:szCs w:val="20"/>
+              </w:rPr>
+            </w:pPr>
+            <w:r>
+              <w:rPr>
+                <w:rFonts w:ascii="Comic Sans MS" w:hAnsi="Comic Sans MS"/>
+                <w:sz w:val="20"/>
+                <w:szCs w:val="20"/>
+              </w:rPr>
+              <w:t>House # 69, W</w:t>
+            </w:r>
+            <w:r>
+              <w:rPr>
+                <w:rFonts w:ascii="Comic Sans MS" w:hAnsi="Comic Sans MS"/>
+                <w:sz w:val="20"/>
+                <w:szCs w:val="20"/>
+              </w:rPr>
+              <w:t>o</w:t>
+            </w:r>
+            <w:r>
+              <w:rPr>
+                <w:rFonts w:ascii="Comic Sans MS" w:hAnsi="Comic Sans MS"/>
+                <w:sz w:val="20"/>
+                <w:szCs w:val="20"/>
+              </w:rPr>
+              <w:t xml:space="preserve">rd # 3, Lane # 1, </w:t>
+            </w:r>
+            <w:proofErr w:type="spellStart"/>
+            <w:r>
+              <w:rPr>
+                <w:rFonts w:ascii="Comic Sans MS" w:hAnsi="Comic Sans MS"/>
+                <w:sz w:val="20"/>
+                <w:szCs w:val="20"/>
+              </w:rPr>
+              <w:t>Gawair</w:t>
+            </w:r>
+            <w:proofErr w:type="spellEnd"/>
+            <w:r>
+              <w:rPr>
+                <w:rFonts w:ascii="Comic Sans MS" w:hAnsi="Comic Sans MS"/>
+                <w:sz w:val="20"/>
+                <w:szCs w:val="20"/>
+              </w:rPr>
+              <w:t xml:space="preserve"> (</w:t>
+            </w:r>
+            <w:proofErr w:type="spellStart"/>
+            <w:r>
+              <w:rPr>
+                <w:rFonts w:ascii="Comic Sans MS" w:hAnsi="Comic Sans MS"/>
+                <w:sz w:val="20"/>
+                <w:szCs w:val="20"/>
+              </w:rPr>
+              <w:t>Madrasha</w:t>
+            </w:r>
+            <w:proofErr w:type="spellEnd"/>
+            <w:r>
+              <w:rPr>
+                <w:rFonts w:ascii="Comic Sans MS" w:hAnsi="Comic Sans MS"/>
+                <w:sz w:val="20"/>
+                <w:szCs w:val="20"/>
+              </w:rPr>
+              <w:t xml:space="preserve"> road),</w:t>
             </w:r>
           </w:p>
           <w:p>
@@ -55,46 +152,41 @@
                 <w:szCs w:val="20"/>
               </w:rPr>
             </w:pPr>
+            <w:proofErr w:type="spellStart"/>
             <w:r>
               <w:rPr>
                 <w:rFonts w:ascii="Comic Sans MS" w:hAnsi="Comic Sans MS"/>
                 <w:sz w:val="20"/>
                 <w:szCs w:val="20"/>
               </w:rPr>
-              <w:t>House # 69, W</w:t>
+              <w:t>Dakhkhinkhan</w:t>
             </w:r>
+            <w:proofErr w:type="spellEnd"/>
             <w:r>
               <w:rPr>
                 <w:rFonts w:ascii="Comic Sans MS" w:hAnsi="Comic Sans MS"/>
                 <w:sz w:val="20"/>
                 <w:szCs w:val="20"/>
               </w:rPr>
-              <w:t>o</w:t>
+              <w:t>, Dhaka-1230</w:t>
             </w:r>
+            <w:proofErr w:type="gramStart"/>
             <w:r>
               <w:rPr>
                 <w:rFonts w:ascii="Comic Sans MS" w:hAnsi="Comic Sans MS"/>
                 <w:sz w:val="20"/>
                 <w:szCs w:val="20"/>
               </w:rPr>
-              <w:t>rd # 3, Lane # 1, Gawair (Madrasha road),</w:t>
+              <w:t>,Bangladesh</w:t>
             </w:r>
-          </w:p>
-          <w:p>
-            <w:pPr>
+            <w:proofErr w:type="gramEnd"/>
+            <w:r>
               <w:rPr>
                 <w:rFonts w:ascii="Comic Sans MS" w:hAnsi="Comic Sans MS"/>
                 <w:sz w:val="20"/>
                 <w:szCs w:val="20"/>
               </w:rPr>
-            </w:pPr>
-            <w:r>
-              <w:rPr>
-                <w:rFonts w:ascii="Comic Sans MS" w:hAnsi="Comic Sans MS"/>
-                <w:sz w:val="20"/>
-                <w:szCs w:val="20"/>
-              </w:rPr>
-              <w:t xml:space="preserve">Dakhkhinkhan, Dhaka-1230,Bangladesh. </w:t>
+              <w:t xml:space="preserve">. </w:t>
             </w:r>
           </w:p>
           <w:p>
@@ -176,47 +268,6 @@
                 <w:sz w:val="20"/>
                 <w:szCs w:val="20"/>
               </w:rPr>
-              <w:t>Blog</w:t>
-            </w:r>
-            <w:r>
-              <w:rPr>
-                <w:rFonts w:ascii="Comic Sans MS" w:hAnsi="Comic Sans MS"/>
-                <w:sz w:val="20"/>
-                <w:szCs w:val="20"/>
-              </w:rPr>
-              <w:t xml:space="preserve">: </w:t>
-            </w:r>
-            <w:r>
-              <w:rPr>
-                <w:rFonts w:ascii="Comic Sans MS" w:hAnsi="Comic Sans MS" w:cs="Calibri"/>
-                <w:sz w:val="20"/>
-                <w:szCs w:val="20"/>
-              </w:rPr>
-              <w:t>masumndc1.wordpress.com</w:t>
-            </w:r>
-            <w:r>
-              <w:rPr>
-                <w:rFonts w:cs="Calibri"/>
-                <w:b/>
-              </w:rPr>
-              <w:t xml:space="preserve">             </w:t>
-            </w:r>
-          </w:p>
-          <w:p>
-            <w:pPr>
-              <w:rPr>
-                <w:rFonts w:ascii="Comic Sans MS" w:hAnsi="Comic Sans MS"/>
-                <w:sz w:val="20"/>
-                <w:szCs w:val="20"/>
-              </w:rPr>
-            </w:pPr>
-            <w:r>
-              <w:rPr>
-                <w:rFonts w:ascii="Comic Sans MS" w:hAnsi="Comic Sans MS"/>
-                <w:b/>
-                <w:sz w:val="20"/>
-                <w:szCs w:val="20"/>
-              </w:rPr>
               <w:t>Skype</w:t>
             </w:r>
             <w:r>
@@ -225,8 +276,18 @@
                 <w:sz w:val="20"/>
                 <w:szCs w:val="20"/>
               </w:rPr>
-              <w:t>: md.khabir.uddin</w:t>
+              <w:t xml:space="preserve">: </w:t>
             </w:r>
+            <w:proofErr w:type="spellStart"/>
+            <w:r>
+              <w:rPr>
+                <w:rFonts w:ascii="Comic Sans MS" w:hAnsi="Comic Sans MS"/>
+                <w:sz w:val="20"/>
+                <w:szCs w:val="20"/>
+              </w:rPr>
+              <w:t>md.khabir.uddin</w:t>
+            </w:r>
+            <w:proofErr w:type="spellEnd"/>
           </w:p>
           <w:p>
             <w:pPr>
@@ -237,6 +298,7 @@
                 <w:szCs w:val="20"/>
               </w:rPr>
             </w:pPr>
+            <w:proofErr w:type="spellStart"/>
             <w:r>
               <w:rPr>
                 <w:rFonts w:ascii="Comic Sans MS" w:hAnsi="Comic Sans MS" w:cs="Calibri"/>
@@ -252,7 +314,16 @@
                 <w:sz w:val="20"/>
                 <w:szCs w:val="20"/>
               </w:rPr>
-              <w:t>https://github.com/masumndc1/zim/tree/master/zim</w:t>
+              <w:t>https</w:t>
+            </w:r>
+            <w:proofErr w:type="spellEnd"/>
+            <w:r>
+              <w:rPr>
+                <w:rFonts w:ascii="Comic Sans MS" w:hAnsi="Comic Sans MS" w:cs="Calibri"/>
+                <w:sz w:val="20"/>
+                <w:szCs w:val="20"/>
+              </w:rPr>
+              <w:t>://github.com/masumndc1/zim/tree/master/zim</w:t>
             </w:r>
             <w:r>
               <w:rPr>
@@ -281,6 +352,7 @@
                 <w:szCs w:val="20"/>
               </w:rPr>
             </w:pPr>
+            <w:proofErr w:type="spellStart"/>
             <w:r>
               <w:rPr>
                 <w:rFonts w:ascii="Comic Sans MS" w:hAnsi="Comic Sans MS"/>
@@ -290,6 +362,7 @@
               </w:rPr>
               <w:t>Linkedin</w:t>
             </w:r>
+            <w:proofErr w:type="spellEnd"/>
             <w:r>
               <w:rPr>
                 <w:rFonts w:ascii="Comic Sans MS" w:hAnsi="Comic Sans MS"/>
@@ -618,7 +691,43 @@
           <w:sz w:val="20"/>
           <w:szCs w:val="20"/>
         </w:rPr>
-        <w:t>119-120,Adamjee Court Annexe Building-2</w:t>
+        <w:t>119-120</w:t>
+      </w:r>
+      <w:proofErr w:type="gramStart"/>
+      <w:r>
+        <w:rPr>
+          <w:rFonts w:ascii="Comic Sans MS" w:hAnsi="Comic Sans MS" w:cs="Arial"/>
+          <w:sz w:val="20"/>
+          <w:szCs w:val="20"/>
+        </w:rPr>
+        <w:t>,Adamjee</w:t>
+      </w:r>
+      <w:proofErr w:type="gramEnd"/>
+      <w:r>
+        <w:rPr>
+          <w:rFonts w:ascii="Comic Sans MS" w:hAnsi="Comic Sans MS" w:cs="Arial"/>
+          <w:sz w:val="20"/>
+          <w:szCs w:val="20"/>
+        </w:rPr>
+        <w:t xml:space="preserve"> Court </w:t>
+      </w:r>
+      <w:proofErr w:type="spellStart"/>
+      <w:r>
+        <w:rPr>
+          <w:rFonts w:ascii="Comic Sans MS" w:hAnsi="Comic Sans MS" w:cs="Arial"/>
+          <w:sz w:val="20"/>
+          <w:szCs w:val="20"/>
+        </w:rPr>
+        <w:t>Annexe</w:t>
+      </w:r>
+      <w:proofErr w:type="spellEnd"/>
+      <w:r>
+        <w:rPr>
+          <w:rFonts w:ascii="Comic Sans MS" w:hAnsi="Comic Sans MS" w:cs="Arial"/>
+          <w:sz w:val="20"/>
+          <w:szCs w:val="20"/>
+        </w:rPr>
+        <w:t xml:space="preserve"> Building-2</w:t>
       </w:r>
     </w:p>
     <w:p>
@@ -630,13 +739,23 @@
           <w:szCs w:val="20"/>
         </w:rPr>
       </w:pPr>
-      <w:r>
-        <w:rPr>
-          <w:rFonts w:ascii="Comic Sans MS" w:hAnsi="Comic Sans MS" w:cs="Arial"/>
-          <w:sz w:val="20"/>
-          <w:szCs w:val="20"/>
-        </w:rPr>
-        <w:t>Motijheel Commercial Area</w:t>
+      <w:proofErr w:type="spellStart"/>
+      <w:r>
+        <w:rPr>
+          <w:rFonts w:ascii="Comic Sans MS" w:hAnsi="Comic Sans MS" w:cs="Arial"/>
+          <w:sz w:val="20"/>
+          <w:szCs w:val="20"/>
+        </w:rPr>
+        <w:t>Motijheel</w:t>
+      </w:r>
+      <w:proofErr w:type="spellEnd"/>
+      <w:r>
+        <w:rPr>
+          <w:rFonts w:ascii="Comic Sans MS" w:hAnsi="Comic Sans MS" w:cs="Arial"/>
+          <w:sz w:val="20"/>
+          <w:szCs w:val="20"/>
+        </w:rPr>
+        <w:t xml:space="preserve"> Commercial Area</w:t>
       </w:r>
     </w:p>
     <w:p>
@@ -648,6 +767,7 @@
           <w:szCs w:val="20"/>
         </w:rPr>
       </w:pPr>
+      <w:proofErr w:type="gramStart"/>
       <w:r>
         <w:rPr>
           <w:rFonts w:ascii="Comic Sans MS" w:hAnsi="Comic Sans MS" w:cs="Arial"/>
@@ -664,6 +784,7 @@
         </w:rPr>
         <w:t>, Bangladesh.</w:t>
       </w:r>
+      <w:proofErr w:type="gramEnd"/>
     </w:p>
     <w:p>
       <w:pPr>
@@ -680,7 +801,105 @@
           <w:sz w:val="20"/>
           <w:szCs w:val="20"/>
         </w:rPr>
-        <w:t>Phone: 9567231,PABX:9567265 EXT 226</w:t>
+        <w:t xml:space="preserve">Phone: </w:t>
+      </w:r>
+      <w:r>
+        <w:rPr>
+          <w:rFonts w:ascii="Comic Sans MS" w:hAnsi="Comic Sans MS" w:cs="Arial"/>
+          <w:sz w:val="20"/>
+          <w:szCs w:val="20"/>
+        </w:rPr>
+        <w:t>+88</w:t>
+      </w:r>
+      <w:r>
+        <w:rPr>
+          <w:rFonts w:ascii="Comic Sans MS" w:hAnsi="Comic Sans MS" w:cs="Arial"/>
+          <w:sz w:val="20"/>
+          <w:szCs w:val="20"/>
+        </w:rPr>
+        <w:t>-</w:t>
+      </w:r>
+      <w:r>
+        <w:rPr>
+          <w:rFonts w:ascii="Comic Sans MS" w:hAnsi="Comic Sans MS" w:cs="Arial"/>
+          <w:sz w:val="20"/>
+          <w:szCs w:val="20"/>
+        </w:rPr>
+        <w:t>02</w:t>
+      </w:r>
+      <w:r>
+        <w:rPr>
+          <w:rFonts w:ascii="Comic Sans MS" w:hAnsi="Comic Sans MS" w:cs="Arial"/>
+          <w:sz w:val="20"/>
+          <w:szCs w:val="20"/>
+        </w:rPr>
+        <w:t>-</w:t>
+      </w:r>
+      <w:r>
+        <w:rPr>
+          <w:rFonts w:ascii="Comic Sans MS" w:hAnsi="Comic Sans MS" w:cs="Arial"/>
+          <w:sz w:val="20"/>
+          <w:szCs w:val="20"/>
+        </w:rPr>
+        <w:t>9567231</w:t>
+      </w:r>
+      <w:proofErr w:type="gramStart"/>
+      <w:r>
+        <w:rPr>
+          <w:rFonts w:ascii="Comic Sans MS" w:hAnsi="Comic Sans MS" w:cs="Arial"/>
+          <w:sz w:val="20"/>
+          <w:szCs w:val="20"/>
+        </w:rPr>
+        <w:t>,PABX</w:t>
+      </w:r>
+      <w:proofErr w:type="gramEnd"/>
+      <w:r>
+        <w:rPr>
+          <w:rFonts w:ascii="Comic Sans MS" w:hAnsi="Comic Sans MS" w:cs="Arial"/>
+          <w:sz w:val="20"/>
+          <w:szCs w:val="20"/>
+        </w:rPr>
+        <w:t>:</w:t>
+      </w:r>
+      <w:r>
+        <w:rPr>
+          <w:rFonts w:ascii="Comic Sans MS" w:hAnsi="Comic Sans MS" w:cs="Arial"/>
+          <w:sz w:val="20"/>
+          <w:szCs w:val="20"/>
+        </w:rPr>
+        <w:t>+88</w:t>
+      </w:r>
+      <w:r>
+        <w:rPr>
+          <w:rFonts w:ascii="Comic Sans MS" w:hAnsi="Comic Sans MS" w:cs="Arial"/>
+          <w:sz w:val="20"/>
+          <w:szCs w:val="20"/>
+        </w:rPr>
+        <w:t>-</w:t>
+      </w:r>
+      <w:r>
+        <w:rPr>
+          <w:rFonts w:ascii="Comic Sans MS" w:hAnsi="Comic Sans MS" w:cs="Arial"/>
+          <w:sz w:val="20"/>
+          <w:szCs w:val="20"/>
+        </w:rPr>
+        <w:t>02</w:t>
+      </w:r>
+      <w:r>
+        <w:rPr>
+          <w:rFonts w:ascii="Comic Sans MS" w:hAnsi="Comic Sans MS" w:cs="Arial"/>
+          <w:sz w:val="20"/>
+          <w:szCs w:val="20"/>
+        </w:rPr>
+        <w:t>-</w:t>
+      </w:r>
+      <w:r>
+        <w:rPr>
+          <w:rFonts w:ascii="Comic Sans MS" w:hAnsi="Comic Sans MS" w:cs="Arial"/>
+          <w:sz w:val="20"/>
+          <w:szCs w:val="20"/>
+        </w:rPr>
+        <w:t>9567265 EXT 226</w:t>
       </w:r>
     </w:p>
     <w:p>
@@ -710,13 +929,23 @@
           <w:szCs w:val="20"/>
         </w:rPr>
       </w:pPr>
-      <w:r>
-        <w:rPr>
-          <w:rFonts w:ascii="Comic Sans MS" w:hAnsi="Comic Sans MS" w:cs="Arial"/>
-          <w:sz w:val="20"/>
-          <w:szCs w:val="20"/>
-        </w:rPr>
-        <w:t>website: http://www.primebank.com.bd</w:t>
+      <w:proofErr w:type="gramStart"/>
+      <w:r>
+        <w:rPr>
+          <w:rFonts w:ascii="Comic Sans MS" w:hAnsi="Comic Sans MS" w:cs="Arial"/>
+          <w:sz w:val="20"/>
+          <w:szCs w:val="20"/>
+        </w:rPr>
+        <w:t>website</w:t>
+      </w:r>
+      <w:proofErr w:type="gramEnd"/>
+      <w:r>
+        <w:rPr>
+          <w:rFonts w:ascii="Comic Sans MS" w:hAnsi="Comic Sans MS" w:cs="Arial"/>
+          <w:sz w:val="20"/>
+          <w:szCs w:val="20"/>
+        </w:rPr>
+        <w:t>: http://www.primebank.com.bd</w:t>
       </w:r>
     </w:p>
     <w:p>
@@ -1041,7 +1270,25 @@
           <w:sz w:val="20"/>
           <w:szCs w:val="20"/>
         </w:rPr>
-        <w:t xml:space="preserve"> December,2012.</w:t>
+        <w:t xml:space="preserve"> December</w:t>
+      </w:r>
+      <w:proofErr w:type="gramStart"/>
+      <w:r>
+        <w:rPr>
+          <w:rFonts w:ascii="Comic Sans MS" w:hAnsi="Comic Sans MS" w:cs="Arial"/>
+          <w:sz w:val="20"/>
+          <w:szCs w:val="20"/>
+        </w:rPr>
+        <w:t>,2012</w:t>
+      </w:r>
+      <w:proofErr w:type="gramEnd"/>
+      <w:r>
+        <w:rPr>
+          <w:rFonts w:ascii="Comic Sans MS" w:hAnsi="Comic Sans MS" w:cs="Arial"/>
+          <w:sz w:val="20"/>
+          <w:szCs w:val="20"/>
+        </w:rPr>
+        <w:t>.</w:t>
       </w:r>
     </w:p>
     <w:p>
@@ -1071,14 +1318,25 @@
         </w:rPr>
         <w:t xml:space="preserve">3. Worked as </w:t>
       </w:r>
-      <w:r>
-        <w:rPr>
-          <w:rFonts w:ascii="Comic Sans MS" w:hAnsi="Comic Sans MS" w:cs="Arial"/>
-          <w:b/>
-          <w:sz w:val="20"/>
-          <w:szCs w:val="20"/>
-        </w:rPr>
-        <w:t>Asst.System Administrator</w:t>
+      <w:proofErr w:type="spellStart"/>
+      <w:r>
+        <w:rPr>
+          <w:rFonts w:ascii="Comic Sans MS" w:hAnsi="Comic Sans MS" w:cs="Arial"/>
+          <w:b/>
+          <w:sz w:val="20"/>
+          <w:szCs w:val="20"/>
+        </w:rPr>
+        <w:t>Asst.System</w:t>
+      </w:r>
+      <w:proofErr w:type="spellEnd"/>
+      <w:r>
+        <w:rPr>
+          <w:rFonts w:ascii="Comic Sans MS" w:hAnsi="Comic Sans MS" w:cs="Arial"/>
+          <w:b/>
+          <w:sz w:val="20"/>
+          <w:szCs w:val="20"/>
+        </w:rPr>
+        <w:t xml:space="preserve"> Administrator</w:t>
       </w:r>
       <w:r>
         <w:rPr>
@@ -1103,7 +1361,41 @@
           <w:sz w:val="20"/>
           <w:szCs w:val="20"/>
         </w:rPr>
-        <w:t>, the fastest growing ISP in Bangladesh from 15th April,2008 to 5</w:t>
+        <w:t xml:space="preserve">, </w:t>
+      </w:r>
+      <w:r>
+        <w:rPr>
+          <w:rFonts w:ascii="Comic Sans MS" w:hAnsi="Comic Sans MS" w:cs="Arial"/>
+          <w:sz w:val="20"/>
+          <w:szCs w:val="20"/>
+        </w:rPr>
+        <w:t xml:space="preserve">one of </w:t>
+      </w:r>
+      <w:r>
+        <w:rPr>
+          <w:rFonts w:ascii="Comic Sans MS" w:hAnsi="Comic Sans MS" w:cs="Arial"/>
+          <w:sz w:val="20"/>
+          <w:szCs w:val="20"/>
+        </w:rPr>
+        <w:t>the fastest growing ISP in Bangladesh from 15th April</w:t>
+      </w:r>
+      <w:proofErr w:type="gramStart"/>
+      <w:r>
+        <w:rPr>
+          <w:rFonts w:ascii="Comic Sans MS" w:hAnsi="Comic Sans MS" w:cs="Arial"/>
+          <w:sz w:val="20"/>
+          <w:szCs w:val="20"/>
+        </w:rPr>
+        <w:t>,2008</w:t>
+      </w:r>
+      <w:proofErr w:type="gramEnd"/>
+      <w:r>
+        <w:rPr>
+          <w:rFonts w:ascii="Comic Sans MS" w:hAnsi="Comic Sans MS" w:cs="Arial"/>
+          <w:sz w:val="20"/>
+          <w:szCs w:val="20"/>
+        </w:rPr>
+        <w:t xml:space="preserve"> to 5</w:t>
       </w:r>
       <w:r>
         <w:rPr>
@@ -1195,13 +1487,32 @@
           <w:szCs w:val="20"/>
         </w:rPr>
       </w:pPr>
-      <w:r>
-        <w:rPr>
-          <w:rFonts w:ascii="Comic Sans MS" w:hAnsi="Comic Sans MS" w:cs="Arial"/>
-          <w:sz w:val="20"/>
-          <w:szCs w:val="20"/>
-        </w:rPr>
-        <w:t>New DOHS Mohakhali, Dhaka-1206</w:t>
+      <w:proofErr w:type="gramStart"/>
+      <w:r>
+        <w:rPr>
+          <w:rFonts w:ascii="Comic Sans MS" w:hAnsi="Comic Sans MS" w:cs="Arial"/>
+          <w:sz w:val="20"/>
+          <w:szCs w:val="20"/>
+        </w:rPr>
+        <w:t xml:space="preserve">New DOHS </w:t>
+      </w:r>
+      <w:proofErr w:type="spellStart"/>
+      <w:r>
+        <w:rPr>
+          <w:rFonts w:ascii="Comic Sans MS" w:hAnsi="Comic Sans MS" w:cs="Arial"/>
+          <w:sz w:val="20"/>
+          <w:szCs w:val="20"/>
+        </w:rPr>
+        <w:t>Mohakhali</w:t>
+      </w:r>
+      <w:proofErr w:type="spellEnd"/>
+      <w:r>
+        <w:rPr>
+          <w:rFonts w:ascii="Comic Sans MS" w:hAnsi="Comic Sans MS" w:cs="Arial"/>
+          <w:sz w:val="20"/>
+          <w:szCs w:val="20"/>
+        </w:rPr>
+        <w:t>, Dhaka-1206</w:t>
       </w:r>
       <w:r>
         <w:rPr>
@@ -1211,6 +1522,7 @@
         </w:rPr>
         <w:t>, Bangladesh.</w:t>
       </w:r>
+      <w:proofErr w:type="gramEnd"/>
     </w:p>
     <w:p>
       <w:pPr>
@@ -1227,7 +1539,39 @@
           <w:sz w:val="20"/>
           <w:szCs w:val="20"/>
         </w:rPr>
-        <w:t>Tel: 88-02-8829747, 88-02-8823444</w:t>
+        <w:t xml:space="preserve">Tel: </w:t>
+      </w:r>
+      <w:r>
+        <w:rPr>
+          <w:rFonts w:ascii="Comic Sans MS" w:hAnsi="Comic Sans MS" w:cs="Arial"/>
+          <w:sz w:val="20"/>
+          <w:szCs w:val="20"/>
+        </w:rPr>
+        <w:t>+</w:t>
+      </w:r>
+      <w:r>
+        <w:rPr>
+          <w:rFonts w:ascii="Comic Sans MS" w:hAnsi="Comic Sans MS" w:cs="Arial"/>
+          <w:sz w:val="20"/>
+          <w:szCs w:val="20"/>
+        </w:rPr>
+        <w:t xml:space="preserve">88-02-8829747, </w:t>
+      </w:r>
+      <w:r>
+        <w:rPr>
+          <w:rFonts w:ascii="Comic Sans MS" w:hAnsi="Comic Sans MS" w:cs="Arial"/>
+          <w:sz w:val="20"/>
+          <w:szCs w:val="20"/>
+        </w:rPr>
+        <w:t>+</w:t>
+      </w:r>
+      <w:r>
+        <w:rPr>
+          <w:rFonts w:ascii="Comic Sans MS" w:hAnsi="Comic Sans MS" w:cs="Arial"/>
+          <w:sz w:val="20"/>
+          <w:szCs w:val="20"/>
+        </w:rPr>
+        <w:t>88-02-8823444</w:t>
       </w:r>
     </w:p>
     <w:p>
@@ -1266,6 +1610,7 @@
           <w:u w:val="none"/>
         </w:rPr>
       </w:pPr>
+      <w:proofErr w:type="gramStart"/>
       <w:r>
         <w:rPr>
           <w:rStyle w:val="Hyperlink"/>
@@ -1275,7 +1620,19 @@
           <w:szCs w:val="20"/>
           <w:u w:val="none"/>
         </w:rPr>
-        <w:t xml:space="preserve">website: http://www.mailbangla.net </w:t>
+        <w:t>website</w:t>
+      </w:r>
+      <w:proofErr w:type="gramEnd"/>
+      <w:r>
+        <w:rPr>
+          <w:rStyle w:val="Hyperlink"/>
+          <w:rFonts w:ascii="Comic Sans MS" w:hAnsi="Comic Sans MS" w:cs="Arial"/>
+          <w:color w:val="auto"/>
+          <w:sz w:val="20"/>
+          <w:szCs w:val="20"/>
+          <w:u w:val="none"/>
+        </w:rPr>
+        <w:t xml:space="preserve">: http://www.mailbangla.net </w:t>
       </w:r>
     </w:p>
     <w:p>
@@ -1311,7 +1668,6 @@
           <w:sz w:val="20"/>
           <w:szCs w:val="20"/>
         </w:rPr>
-        <w:lastRenderedPageBreak/>
         <w:t>To provide Windows/Unix/Linux administration, Network operating center (NOC) administration, LAN/WAN/VPN administration, VMware administration, and intrusion detection and prevention (IDP) implementation and monitoring.</w:t>
       </w:r>
     </w:p>
@@ -1335,6 +1691,7 @@
           <w:sz w:val="20"/>
           <w:szCs w:val="20"/>
         </w:rPr>
+        <w:lastRenderedPageBreak/>
         <w:t>Had</w:t>
       </w:r>
       <w:r>
@@ -1343,7 +1700,79 @@
           <w:sz w:val="20"/>
           <w:szCs w:val="20"/>
         </w:rPr>
-        <w:t xml:space="preserve"> to manage Firewall Using iptables(in Linux/Unix), Setting Up Proxy server in both Unix and MikroTik Routers, Setting Up Mail server(Sendmail and Postfix), Setting Up Web server(Apache and Nginx), Setting Up a DNS server(Bind),</w:t>
+        <w:t xml:space="preserve"> to manage Firewall Using </w:t>
+      </w:r>
+      <w:proofErr w:type="spellStart"/>
+      <w:r>
+        <w:rPr>
+          <w:rFonts w:ascii="Comic Sans MS" w:hAnsi="Comic Sans MS"/>
+          <w:sz w:val="20"/>
+          <w:szCs w:val="20"/>
+        </w:rPr>
+        <w:t>iptables</w:t>
+      </w:r>
+      <w:proofErr w:type="spellEnd"/>
+      <w:r>
+        <w:rPr>
+          <w:rFonts w:ascii="Comic Sans MS" w:hAnsi="Comic Sans MS"/>
+          <w:sz w:val="20"/>
+          <w:szCs w:val="20"/>
+        </w:rPr>
+        <w:t xml:space="preserve">(in Linux/Unix), Setting Up Proxy server in both Unix and </w:t>
+      </w:r>
+      <w:proofErr w:type="spellStart"/>
+      <w:r>
+        <w:rPr>
+          <w:rFonts w:ascii="Comic Sans MS" w:hAnsi="Comic Sans MS"/>
+          <w:sz w:val="20"/>
+          <w:szCs w:val="20"/>
+        </w:rPr>
+        <w:t>MikroTik</w:t>
+      </w:r>
+      <w:proofErr w:type="spellEnd"/>
+      <w:r>
+        <w:rPr>
+          <w:rFonts w:ascii="Comic Sans MS" w:hAnsi="Comic Sans MS"/>
+          <w:sz w:val="20"/>
+          <w:szCs w:val="20"/>
+        </w:rPr>
+        <w:t xml:space="preserve"> Routers, Setting Up Mail server(</w:t>
+      </w:r>
+      <w:proofErr w:type="spellStart"/>
+      <w:r>
+        <w:rPr>
+          <w:rFonts w:ascii="Comic Sans MS" w:hAnsi="Comic Sans MS"/>
+          <w:sz w:val="20"/>
+          <w:szCs w:val="20"/>
+        </w:rPr>
+        <w:t>Sendmail</w:t>
+      </w:r>
+      <w:proofErr w:type="spellEnd"/>
+      <w:r>
+        <w:rPr>
+          <w:rFonts w:ascii="Comic Sans MS" w:hAnsi="Comic Sans MS"/>
+          <w:sz w:val="20"/>
+          <w:szCs w:val="20"/>
+        </w:rPr>
+        <w:t xml:space="preserve"> and Postfix), Setting Up Web server(Apache and </w:t>
+      </w:r>
+      <w:proofErr w:type="spellStart"/>
+      <w:r>
+        <w:rPr>
+          <w:rFonts w:ascii="Comic Sans MS" w:hAnsi="Comic Sans MS"/>
+          <w:sz w:val="20"/>
+          <w:szCs w:val="20"/>
+        </w:rPr>
+        <w:t>Nginx</w:t>
+      </w:r>
+      <w:proofErr w:type="spellEnd"/>
+      <w:r>
+        <w:rPr>
+          <w:rFonts w:ascii="Comic Sans MS" w:hAnsi="Comic Sans MS"/>
+          <w:sz w:val="20"/>
+          <w:szCs w:val="20"/>
+        </w:rPr>
+        <w:t>), Setting Up a DNS server(Bind),</w:t>
       </w:r>
       <w:r>
         <w:rPr>
@@ -1430,7 +1859,43 @@
           <w:sz w:val="20"/>
           <w:szCs w:val="20"/>
         </w:rPr>
-        <w:t xml:space="preserve"> (IP address) among in-house and client infrastructure by mean of both windows and Unix(Linux and MikroTik Routers). </w:t>
+        <w:t xml:space="preserve"> (IP address) among in-house and client infrastructure by mean of both windows and </w:t>
+      </w:r>
+      <w:proofErr w:type="gramStart"/>
+      <w:r>
+        <w:rPr>
+          <w:rFonts w:ascii="Comic Sans MS" w:hAnsi="Comic Sans MS"/>
+          <w:sz w:val="20"/>
+          <w:szCs w:val="20"/>
+        </w:rPr>
+        <w:t>Unix(</w:t>
+      </w:r>
+      <w:proofErr w:type="gramEnd"/>
+      <w:r>
+        <w:rPr>
+          <w:rFonts w:ascii="Comic Sans MS" w:hAnsi="Comic Sans MS"/>
+          <w:sz w:val="20"/>
+          <w:szCs w:val="20"/>
+        </w:rPr>
+        <w:t xml:space="preserve">Linux and </w:t>
+      </w:r>
+      <w:proofErr w:type="spellStart"/>
+      <w:r>
+        <w:rPr>
+          <w:rFonts w:ascii="Comic Sans MS" w:hAnsi="Comic Sans MS"/>
+          <w:sz w:val="20"/>
+          <w:szCs w:val="20"/>
+        </w:rPr>
+        <w:t>MikroTik</w:t>
+      </w:r>
+      <w:proofErr w:type="spellEnd"/>
+      <w:r>
+        <w:rPr>
+          <w:rFonts w:ascii="Comic Sans MS" w:hAnsi="Comic Sans MS"/>
+          <w:sz w:val="20"/>
+          <w:szCs w:val="20"/>
+        </w:rPr>
+        <w:t xml:space="preserve"> Routers). </w:t>
       </w:r>
     </w:p>
     <w:p>
@@ -1477,7 +1942,25 @@
           <w:sz w:val="20"/>
           <w:szCs w:val="20"/>
         </w:rPr>
-        <w:t>maintain and monitor organization's and clients wireless network by setting wireless access points and wireless clients.</w:t>
+        <w:t xml:space="preserve">maintain and monitor </w:t>
+      </w:r>
+      <w:proofErr w:type="gramStart"/>
+      <w:r>
+        <w:rPr>
+          <w:rFonts w:ascii="Comic Sans MS" w:hAnsi="Comic Sans MS"/>
+          <w:sz w:val="20"/>
+          <w:szCs w:val="20"/>
+        </w:rPr>
+        <w:t>organization's</w:t>
+      </w:r>
+      <w:proofErr w:type="gramEnd"/>
+      <w:r>
+        <w:rPr>
+          <w:rFonts w:ascii="Comic Sans MS" w:hAnsi="Comic Sans MS"/>
+          <w:sz w:val="20"/>
+          <w:szCs w:val="20"/>
+        </w:rPr>
+        <w:t xml:space="preserve"> and clients wireless network by setting wireless access points and wireless clients.</w:t>
       </w:r>
     </w:p>
     <w:p>
@@ -1553,16 +2036,65 @@
           <w:sz w:val="20"/>
           <w:szCs w:val="20"/>
         </w:rPr>
-        <w:t xml:space="preserve">1. Eccouncil certified me as </w:t>
-      </w:r>
-      <w:r>
-        <w:rPr>
-          <w:rFonts w:ascii="Comic Sans MS" w:hAnsi="Comic Sans MS"/>
-          <w:b/>
-          <w:sz w:val="20"/>
-          <w:szCs w:val="20"/>
-        </w:rPr>
-        <w:t>E|CSA(Eccouncil Certified Security Analyst)</w:t>
+        <w:t xml:space="preserve">1. </w:t>
+      </w:r>
+      <w:proofErr w:type="spellStart"/>
+      <w:r>
+        <w:rPr>
+          <w:rFonts w:ascii="Comic Sans MS" w:hAnsi="Comic Sans MS"/>
+          <w:sz w:val="20"/>
+          <w:szCs w:val="20"/>
+        </w:rPr>
+        <w:t>Eccouncil</w:t>
+      </w:r>
+      <w:proofErr w:type="spellEnd"/>
+      <w:r>
+        <w:rPr>
+          <w:rFonts w:ascii="Comic Sans MS" w:hAnsi="Comic Sans MS"/>
+          <w:sz w:val="20"/>
+          <w:szCs w:val="20"/>
+        </w:rPr>
+        <w:t xml:space="preserve"> certified me as </w:t>
+      </w:r>
+      <w:r>
+        <w:rPr>
+          <w:rFonts w:ascii="Comic Sans MS" w:hAnsi="Comic Sans MS"/>
+          <w:b/>
+          <w:sz w:val="20"/>
+          <w:szCs w:val="20"/>
+        </w:rPr>
+        <w:t>E|</w:t>
+      </w:r>
+      <w:proofErr w:type="gramStart"/>
+      <w:r>
+        <w:rPr>
+          <w:rFonts w:ascii="Comic Sans MS" w:hAnsi="Comic Sans MS"/>
+          <w:b/>
+          <w:sz w:val="20"/>
+          <w:szCs w:val="20"/>
+        </w:rPr>
+        <w:t>CSA(</w:t>
+      </w:r>
+      <w:proofErr w:type="spellStart"/>
+      <w:proofErr w:type="gramEnd"/>
+      <w:r>
+        <w:rPr>
+          <w:rFonts w:ascii="Comic Sans MS" w:hAnsi="Comic Sans MS"/>
+          <w:b/>
+          <w:sz w:val="20"/>
+          <w:szCs w:val="20"/>
+        </w:rPr>
+        <w:t>Eccouncil</w:t>
+      </w:r>
+      <w:proofErr w:type="spellEnd"/>
+      <w:r>
+        <w:rPr>
+          <w:rFonts w:ascii="Comic Sans MS" w:hAnsi="Comic Sans MS"/>
+          <w:b/>
+          <w:sz w:val="20"/>
+          <w:szCs w:val="20"/>
+        </w:rPr>
+        <w:t xml:space="preserve"> Certified Security Analyst)</w:t>
       </w:r>
       <w:r>
         <w:rPr>
@@ -1624,6 +2156,7 @@
         </w:rPr>
         <w:t>21th December</w:t>
       </w:r>
+      <w:proofErr w:type="gramStart"/>
       <w:r>
         <w:rPr>
           <w:rFonts w:ascii="Comic Sans MS" w:hAnsi="Comic Sans MS"/>
@@ -1642,6 +2175,7 @@
         </w:rPr>
         <w:t>3</w:t>
       </w:r>
+      <w:proofErr w:type="gramEnd"/>
     </w:p>
     <w:p>
       <w:pPr>
@@ -1665,16 +2199,54 @@
           <w:sz w:val="20"/>
           <w:szCs w:val="20"/>
         </w:rPr>
-        <w:t xml:space="preserve">. Eccouncil certified me as </w:t>
-      </w:r>
-      <w:r>
-        <w:rPr>
-          <w:rFonts w:ascii="Comic Sans MS" w:hAnsi="Comic Sans MS"/>
-          <w:b/>
-          <w:sz w:val="20"/>
-          <w:szCs w:val="20"/>
-        </w:rPr>
-        <w:t>C|EH(Certified Ethical Hacker)</w:t>
+        <w:t xml:space="preserve">. </w:t>
+      </w:r>
+      <w:proofErr w:type="spellStart"/>
+      <w:r>
+        <w:rPr>
+          <w:rFonts w:ascii="Comic Sans MS" w:hAnsi="Comic Sans MS"/>
+          <w:sz w:val="20"/>
+          <w:szCs w:val="20"/>
+        </w:rPr>
+        <w:t>Eccouncil</w:t>
+      </w:r>
+      <w:proofErr w:type="spellEnd"/>
+      <w:r>
+        <w:rPr>
+          <w:rFonts w:ascii="Comic Sans MS" w:hAnsi="Comic Sans MS"/>
+          <w:sz w:val="20"/>
+          <w:szCs w:val="20"/>
+        </w:rPr>
+        <w:t xml:space="preserve"> certified me as </w:t>
+      </w:r>
+      <w:r>
+        <w:rPr>
+          <w:rFonts w:ascii="Comic Sans MS" w:hAnsi="Comic Sans MS"/>
+          <w:b/>
+          <w:sz w:val="20"/>
+          <w:szCs w:val="20"/>
+        </w:rPr>
+        <w:t>C|</w:t>
+      </w:r>
+      <w:proofErr w:type="gramStart"/>
+      <w:r>
+        <w:rPr>
+          <w:rFonts w:ascii="Comic Sans MS" w:hAnsi="Comic Sans MS"/>
+          <w:b/>
+          <w:sz w:val="20"/>
+          <w:szCs w:val="20"/>
+        </w:rPr>
+        <w:t>EH(</w:t>
+      </w:r>
+      <w:proofErr w:type="gramEnd"/>
+      <w:r>
+        <w:rPr>
+          <w:rFonts w:ascii="Comic Sans MS" w:hAnsi="Comic Sans MS"/>
+          <w:b/>
+          <w:sz w:val="20"/>
+          <w:szCs w:val="20"/>
+        </w:rPr>
+        <w:t>Certified Ethical Hacker)</w:t>
       </w:r>
       <w:r>
         <w:rPr>
@@ -1750,8 +2322,19 @@
           <w:sz w:val="20"/>
           <w:szCs w:val="20"/>
         </w:rPr>
-        <w:t>22th of April,2011</w:t>
-      </w:r>
+        <w:t>22th of April</w:t>
+      </w:r>
+      <w:proofErr w:type="gramStart"/>
+      <w:r>
+        <w:rPr>
+          <w:rFonts w:ascii="Comic Sans MS" w:hAnsi="Comic Sans MS"/>
+          <w:b/>
+          <w:sz w:val="20"/>
+          <w:szCs w:val="20"/>
+        </w:rPr>
+        <w:t>,2011</w:t>
+      </w:r>
+      <w:proofErr w:type="gramEnd"/>
     </w:p>
     <w:p>
       <w:pPr>
@@ -1865,15 +2448,25 @@
           <w:sz w:val="20"/>
           <w:szCs w:val="20"/>
         </w:rPr>
-        <w:t xml:space="preserve"> Sendmail</w:t>
-      </w:r>
-      <w:r>
-        <w:rPr>
-          <w:rFonts w:ascii="Comic Sans MS" w:hAnsi="Comic Sans MS" w:cs="Calibri"/>
-          <w:sz w:val="20"/>
-          <w:szCs w:val="20"/>
-        </w:rPr>
-        <w:t xml:space="preserve"> and </w:t>
+        <w:t xml:space="preserve"> </w:t>
+      </w:r>
+      <w:proofErr w:type="spellStart"/>
+      <w:r>
+        <w:rPr>
+          <w:rFonts w:ascii="Comic Sans MS" w:hAnsi="Comic Sans MS" w:cs="Calibri"/>
+          <w:b/>
+          <w:sz w:val="20"/>
+          <w:szCs w:val="20"/>
+        </w:rPr>
+        <w:t>Sendmail</w:t>
+      </w:r>
+      <w:r>
+        <w:rPr>
+          <w:rFonts w:ascii="Comic Sans MS" w:hAnsi="Comic Sans MS" w:cs="Calibri"/>
+          <w:sz w:val="20"/>
+          <w:szCs w:val="20"/>
+        </w:rPr>
+        <w:t>,</w:t>
       </w:r>
       <w:r>
         <w:rPr>
@@ -1884,6 +2477,7 @@
         </w:rPr>
         <w:t>Postfix</w:t>
       </w:r>
+      <w:proofErr w:type="spellEnd"/>
       <w:r>
         <w:rPr>
           <w:rFonts w:ascii="Comic Sans MS" w:hAnsi="Comic Sans MS" w:cs="Calibri"/>
@@ -1925,6 +2519,15 @@
           <w:sz w:val="20"/>
           <w:szCs w:val="20"/>
         </w:rPr>
+        <w:t>HaProxy,</w:t>
+      </w:r>
+      <w:r>
+        <w:rPr>
+          <w:rFonts w:ascii="Comic Sans MS" w:hAnsi="Comic Sans MS" w:cs="Calibri"/>
+          <w:b/>
+          <w:sz w:val="20"/>
+          <w:szCs w:val="20"/>
+        </w:rPr>
         <w:t>bind9</w:t>
       </w:r>
       <w:r>
@@ -1933,8 +2536,17 @@
           <w:sz w:val="20"/>
           <w:szCs w:val="20"/>
         </w:rPr>
-        <w:t xml:space="preserve"> and </w:t>
-      </w:r>
+        <w:t>,</w:t>
+      </w:r>
+      <w:r>
+        <w:rPr>
+          <w:rFonts w:ascii="Comic Sans MS" w:hAnsi="Comic Sans MS" w:cs="Calibri"/>
+          <w:sz w:val="20"/>
+          <w:szCs w:val="20"/>
+        </w:rPr>
+        <w:t xml:space="preserve"> </w:t>
+      </w:r>
+      <w:proofErr w:type="spellStart"/>
       <w:r>
         <w:rPr>
           <w:rFonts w:ascii="Comic Sans MS" w:hAnsi="Comic Sans MS" w:cs="Calibri"/>
@@ -1944,6 +2556,7 @@
         </w:rPr>
         <w:t>DNSSec</w:t>
       </w:r>
+      <w:proofErr w:type="spellEnd"/>
       <w:r>
         <w:rPr>
           <w:rFonts w:ascii="Comic Sans MS" w:hAnsi="Comic Sans MS" w:cs="Calibri"/>
@@ -1986,31 +2599,183 @@
         </w:rPr>
         <w:t xml:space="preserve">, </w:t>
       </w:r>
-      <w:r>
-        <w:rPr>
-          <w:rFonts w:ascii="Comic Sans MS" w:hAnsi="Comic Sans MS" w:cs="Calibri"/>
-          <w:b/>
-          <w:sz w:val="20"/>
-          <w:szCs w:val="20"/>
-        </w:rPr>
-        <w:t xml:space="preserve">Syslog, </w:t>
-      </w:r>
-      <w:r>
-        <w:rPr>
-          <w:rFonts w:ascii="Comic Sans MS" w:hAnsi="Comic Sans MS" w:cs="Calibri"/>
-          <w:b/>
-          <w:sz w:val="20"/>
-          <w:szCs w:val="20"/>
-        </w:rPr>
-        <w:t xml:space="preserve">MySQL </w:t>
-      </w:r>
-      <w:r>
-        <w:rPr>
-          <w:rFonts w:ascii="Comic Sans MS" w:hAnsi="Comic Sans MS" w:cs="Calibri"/>
-          <w:sz w:val="20"/>
-          <w:szCs w:val="20"/>
-        </w:rPr>
-        <w:t>and</w:t>
+      <w:proofErr w:type="spellStart"/>
+      <w:r>
+        <w:rPr>
+          <w:rFonts w:ascii="Comic Sans MS" w:hAnsi="Comic Sans MS" w:cs="Calibri"/>
+          <w:b/>
+          <w:sz w:val="20"/>
+          <w:szCs w:val="20"/>
+        </w:rPr>
+        <w:t>Syslog</w:t>
+      </w:r>
+      <w:proofErr w:type="spellEnd"/>
+      <w:r>
+        <w:rPr>
+          <w:rFonts w:ascii="Comic Sans MS" w:hAnsi="Comic Sans MS" w:cs="Calibri"/>
+          <w:b/>
+          <w:sz w:val="20"/>
+          <w:szCs w:val="20"/>
+        </w:rPr>
+        <w:t xml:space="preserve">, </w:t>
+      </w:r>
+      <w:proofErr w:type="spellStart"/>
+      <w:r>
+        <w:rPr>
+          <w:rFonts w:ascii="Comic Sans MS" w:hAnsi="Comic Sans MS" w:cs="Calibri"/>
+          <w:b/>
+          <w:sz w:val="20"/>
+          <w:szCs w:val="20"/>
+        </w:rPr>
+        <w:t>MySQL</w:t>
+      </w:r>
+      <w:r>
+        <w:rPr>
+          <w:rFonts w:ascii="Comic Sans MS" w:hAnsi="Comic Sans MS" w:cs="Calibri"/>
+          <w:b/>
+          <w:sz w:val="20"/>
+          <w:szCs w:val="20"/>
+        </w:rPr>
+        <w:t>,</w:t>
+      </w:r>
+      <w:r>
+        <w:rPr>
+          <w:rFonts w:ascii="Comic Sans MS" w:hAnsi="Comic Sans MS" w:cs="Calibri"/>
+          <w:b/>
+          <w:sz w:val="20"/>
+          <w:szCs w:val="20"/>
+        </w:rPr>
+        <w:t>MariaDB</w:t>
+      </w:r>
+      <w:r>
+        <w:rPr>
+          <w:rFonts w:ascii="Comic Sans MS" w:hAnsi="Comic Sans MS" w:cs="Calibri"/>
+          <w:b/>
+          <w:sz w:val="20"/>
+          <w:szCs w:val="20"/>
+        </w:rPr>
+        <w:t>,</w:t>
+      </w:r>
+      <w:r>
+        <w:rPr>
+          <w:rFonts w:ascii="Comic Sans MS" w:hAnsi="Comic Sans MS" w:cs="Calibri"/>
+          <w:b/>
+          <w:sz w:val="20"/>
+          <w:szCs w:val="20"/>
+        </w:rPr>
+        <w:t>Nagios,MRTG,</w:t>
+      </w:r>
+      <w:r>
+        <w:rPr>
+          <w:rFonts w:ascii="Comic Sans MS" w:hAnsi="Comic Sans MS" w:cs="Calibri"/>
+          <w:b/>
+          <w:sz w:val="20"/>
+          <w:szCs w:val="20"/>
+        </w:rPr>
+        <w:t>SNMP</w:t>
+      </w:r>
+      <w:r>
+        <w:rPr>
+          <w:rFonts w:ascii="Comic Sans MS" w:hAnsi="Comic Sans MS" w:cs="Calibri"/>
+          <w:b/>
+          <w:sz w:val="20"/>
+          <w:szCs w:val="20"/>
+        </w:rPr>
+        <w:t>,Openswan</w:t>
+      </w:r>
+      <w:proofErr w:type="spellEnd"/>
+      <w:r>
+        <w:rPr>
+          <w:rFonts w:ascii="Comic Sans MS" w:hAnsi="Comic Sans MS" w:cs="Calibri"/>
+          <w:b/>
+          <w:sz w:val="20"/>
+          <w:szCs w:val="20"/>
+        </w:rPr>
+        <w:t xml:space="preserve"> VPN</w:t>
+      </w:r>
+      <w:r>
+        <w:rPr>
+          <w:rFonts w:ascii="Comic Sans MS" w:hAnsi="Comic Sans MS" w:cs="Calibri"/>
+          <w:sz w:val="20"/>
+          <w:szCs w:val="20"/>
+        </w:rPr>
+        <w:t xml:space="preserve"> etc on </w:t>
+      </w:r>
+      <w:r>
+        <w:rPr>
+          <w:rFonts w:ascii="Comic Sans MS" w:hAnsi="Comic Sans MS" w:cs="Calibri"/>
+          <w:b/>
+          <w:spacing w:val="-5"/>
+          <w:sz w:val="20"/>
+          <w:szCs w:val="20"/>
+        </w:rPr>
+        <w:t xml:space="preserve">Red hat </w:t>
+      </w:r>
+      <w:proofErr w:type="spellStart"/>
+      <w:r>
+        <w:rPr>
+          <w:rFonts w:ascii="Comic Sans MS" w:hAnsi="Comic Sans MS" w:cs="Calibri"/>
+          <w:b/>
+          <w:spacing w:val="-5"/>
+          <w:sz w:val="20"/>
+          <w:szCs w:val="20"/>
+        </w:rPr>
+        <w:t>Linux,CentOS</w:t>
+      </w:r>
+      <w:proofErr w:type="spellEnd"/>
+      <w:r>
+        <w:rPr>
+          <w:rFonts w:ascii="Comic Sans MS" w:hAnsi="Comic Sans MS" w:cs="Calibri"/>
+          <w:b/>
+          <w:spacing w:val="-5"/>
+          <w:sz w:val="20"/>
+          <w:szCs w:val="20"/>
+        </w:rPr>
+        <w:t xml:space="preserve">, </w:t>
+      </w:r>
+      <w:proofErr w:type="spellStart"/>
+      <w:r>
+        <w:rPr>
+          <w:rFonts w:ascii="Comic Sans MS" w:hAnsi="Comic Sans MS" w:cs="Calibri"/>
+          <w:b/>
+          <w:spacing w:val="-5"/>
+          <w:sz w:val="20"/>
+          <w:szCs w:val="20"/>
+        </w:rPr>
+        <w:t>Debian</w:t>
+      </w:r>
+      <w:proofErr w:type="spellEnd"/>
+      <w:r>
+        <w:rPr>
+          <w:rFonts w:ascii="Comic Sans MS" w:hAnsi="Comic Sans MS" w:cs="Calibri"/>
+          <w:b/>
+          <w:spacing w:val="-5"/>
+          <w:sz w:val="20"/>
+          <w:szCs w:val="20"/>
+        </w:rPr>
+        <w:t xml:space="preserve">, </w:t>
+      </w:r>
+      <w:proofErr w:type="spellStart"/>
+      <w:r>
+        <w:rPr>
+          <w:rFonts w:ascii="Comic Sans MS" w:hAnsi="Comic Sans MS" w:cs="Calibri"/>
+          <w:b/>
+          <w:spacing w:val="-5"/>
+          <w:sz w:val="20"/>
+          <w:szCs w:val="20"/>
+        </w:rPr>
+        <w:t>Ubuntu</w:t>
+      </w:r>
+      <w:proofErr w:type="spellEnd"/>
+      <w:r>
+        <w:rPr>
+          <w:rFonts w:ascii="Comic Sans MS" w:hAnsi="Comic Sans MS" w:cs="Calibri"/>
+          <w:b/>
+          <w:spacing w:val="-5"/>
+          <w:sz w:val="20"/>
+          <w:szCs w:val="20"/>
+        </w:rPr>
+        <w:t>,</w:t>
       </w:r>
       <w:r>
         <w:rPr>
@@ -2021,77 +2786,25 @@
         </w:rPr>
         <w:t xml:space="preserve"> </w:t>
       </w:r>
-      <w:r>
-        <w:rPr>
-          <w:rFonts w:ascii="Comic Sans MS" w:hAnsi="Comic Sans MS" w:cs="Calibri"/>
-          <w:b/>
-          <w:sz w:val="20"/>
-          <w:szCs w:val="20"/>
-        </w:rPr>
-        <w:t>MariaDB</w:t>
-      </w:r>
-      <w:r>
-        <w:rPr>
-          <w:rFonts w:ascii="Comic Sans MS" w:hAnsi="Comic Sans MS" w:cs="Calibri"/>
-          <w:b/>
-          <w:sz w:val="20"/>
-          <w:szCs w:val="20"/>
-        </w:rPr>
-        <w:t>,</w:t>
-      </w:r>
-      <w:r>
-        <w:rPr>
-          <w:rFonts w:ascii="Comic Sans MS" w:hAnsi="Comic Sans MS" w:cs="Calibri"/>
-          <w:b/>
-          <w:sz w:val="20"/>
-          <w:szCs w:val="20"/>
-        </w:rPr>
-        <w:t>Nagios,MRTG,</w:t>
-      </w:r>
-      <w:r>
-        <w:rPr>
-          <w:rFonts w:ascii="Comic Sans MS" w:hAnsi="Comic Sans MS" w:cs="Calibri"/>
-          <w:b/>
-          <w:sz w:val="20"/>
-          <w:szCs w:val="20"/>
-        </w:rPr>
-        <w:t>SNMP</w:t>
-      </w:r>
-      <w:r>
-        <w:rPr>
-          <w:rFonts w:ascii="Comic Sans MS" w:hAnsi="Comic Sans MS" w:cs="Calibri"/>
-          <w:b/>
-          <w:sz w:val="20"/>
-          <w:szCs w:val="20"/>
-        </w:rPr>
-        <w:t>,Openswan VPN</w:t>
-      </w:r>
-      <w:r>
-        <w:rPr>
-          <w:rFonts w:ascii="Comic Sans MS" w:hAnsi="Comic Sans MS" w:cs="Calibri"/>
-          <w:sz w:val="20"/>
-          <w:szCs w:val="20"/>
-        </w:rPr>
-        <w:t xml:space="preserve"> etc on </w:t>
-      </w:r>
-      <w:r>
-        <w:rPr>
-          <w:rFonts w:ascii="Comic Sans MS" w:hAnsi="Comic Sans MS" w:cs="Calibri"/>
-          <w:b/>
-          <w:spacing w:val="-5"/>
-          <w:sz w:val="20"/>
-          <w:szCs w:val="20"/>
-        </w:rPr>
-        <w:t>Red hat Linux,CentOS, Debian, Ubuntu,</w:t>
-      </w:r>
-      <w:r>
-        <w:rPr>
-          <w:rFonts w:ascii="Comic Sans MS" w:hAnsi="Comic Sans MS" w:cs="Calibri"/>
-          <w:b/>
-          <w:sz w:val="20"/>
-          <w:szCs w:val="20"/>
-        </w:rPr>
-        <w:t xml:space="preserve"> OpenBSD, FreeBSD</w:t>
+      <w:proofErr w:type="spellStart"/>
+      <w:r>
+        <w:rPr>
+          <w:rFonts w:ascii="Comic Sans MS" w:hAnsi="Comic Sans MS" w:cs="Calibri"/>
+          <w:b/>
+          <w:sz w:val="20"/>
+          <w:szCs w:val="20"/>
+        </w:rPr>
+        <w:t>OpenBSD</w:t>
+      </w:r>
+      <w:proofErr w:type="spellEnd"/>
+      <w:r>
+        <w:rPr>
+          <w:rFonts w:ascii="Comic Sans MS" w:hAnsi="Comic Sans MS" w:cs="Calibri"/>
+          <w:b/>
+          <w:sz w:val="20"/>
+          <w:szCs w:val="20"/>
+        </w:rPr>
+        <w:t>, FreeBSD</w:t>
       </w:r>
       <w:r>
         <w:rPr>
@@ -2216,6 +2929,7 @@
         </w:rPr>
         <w:t xml:space="preserve">Knowledge on cloud computing using </w:t>
       </w:r>
+      <w:proofErr w:type="spellStart"/>
       <w:r>
         <w:rPr>
           <w:rFonts w:ascii="Comic Sans MS" w:hAnsi="Comic Sans MS" w:cs="Calibri"/>
@@ -2226,6 +2940,7 @@
         </w:rPr>
         <w:t>Openstack</w:t>
       </w:r>
+      <w:proofErr w:type="spellEnd"/>
       <w:r>
         <w:rPr>
           <w:rFonts w:ascii="Comic Sans MS" w:hAnsi="Comic Sans MS" w:cs="Calibri"/>
@@ -2243,7 +2958,27 @@
           <w:sz w:val="20"/>
           <w:szCs w:val="20"/>
         </w:rPr>
-        <w:t>(Keystone,glance,rabbitMQ,Nova,Nova-compute and horizon)</w:t>
+        <w:t>(</w:t>
+      </w:r>
+      <w:proofErr w:type="spellStart"/>
+      <w:r>
+        <w:rPr>
+          <w:rFonts w:ascii="Comic Sans MS" w:hAnsi="Comic Sans MS" w:cs="Calibri"/>
+          <w:spacing w:val="-5"/>
+          <w:sz w:val="20"/>
+          <w:szCs w:val="20"/>
+        </w:rPr>
+        <w:t>Keystone,glance,rabbitMQ,Nova,Nova</w:t>
+      </w:r>
+      <w:proofErr w:type="spellEnd"/>
+      <w:r>
+        <w:rPr>
+          <w:rFonts w:ascii="Comic Sans MS" w:hAnsi="Comic Sans MS" w:cs="Calibri"/>
+          <w:spacing w:val="-5"/>
+          <w:sz w:val="20"/>
+          <w:szCs w:val="20"/>
+        </w:rPr>
+        <w:t>-compute and horizon)</w:t>
       </w:r>
     </w:p>
     <w:p>
@@ -2287,6 +3022,7 @@
         </w:rPr>
         <w:t xml:space="preserve"> and networking using </w:t>
       </w:r>
+      <w:proofErr w:type="spellStart"/>
       <w:r>
         <w:rPr>
           <w:rFonts w:ascii="Comic Sans MS" w:hAnsi="Comic Sans MS" w:cs="Calibri"/>
@@ -2297,6 +3033,7 @@
         </w:rPr>
         <w:t>LXC</w:t>
       </w:r>
+      <w:proofErr w:type="gramStart"/>
       <w:r>
         <w:rPr>
           <w:rFonts w:ascii="Comic Sans MS" w:hAnsi="Comic Sans MS" w:cs="Calibri"/>
@@ -2317,6 +3054,8 @@
         </w:rPr>
         <w:t>Vagrant</w:t>
       </w:r>
+      <w:proofErr w:type="spellEnd"/>
+      <w:proofErr w:type="gramEnd"/>
       <w:r>
         <w:rPr>
           <w:rFonts w:ascii="Comic Sans MS" w:hAnsi="Comic Sans MS" w:cs="Calibri"/>
@@ -2336,6 +3075,7 @@
         </w:rPr>
         <w:t xml:space="preserve">and </w:t>
       </w:r>
+      <w:proofErr w:type="spellStart"/>
       <w:r>
         <w:rPr>
           <w:rFonts w:ascii="Comic Sans MS" w:hAnsi="Comic Sans MS" w:cs="Calibri"/>
@@ -2346,6 +3086,7 @@
         </w:rPr>
         <w:t>Docker</w:t>
       </w:r>
+      <w:proofErr w:type="spellEnd"/>
       <w:r>
         <w:rPr>
           <w:rFonts w:ascii="Comic Sans MS" w:hAnsi="Comic Sans MS" w:cs="Calibri"/>
@@ -2378,14 +3119,25 @@
         </w:rPr>
         <w:t xml:space="preserve">Knowledge on Virtualization using </w:t>
       </w:r>
-      <w:r>
-        <w:rPr>
-          <w:rFonts w:ascii="Comic Sans MS" w:hAnsi="Comic Sans MS"/>
-          <w:b/>
-          <w:sz w:val="20"/>
-          <w:szCs w:val="20"/>
-        </w:rPr>
-        <w:t xml:space="preserve">VmWare </w:t>
+      <w:proofErr w:type="spellStart"/>
+      <w:r>
+        <w:rPr>
+          <w:rFonts w:ascii="Comic Sans MS" w:hAnsi="Comic Sans MS"/>
+          <w:b/>
+          <w:sz w:val="20"/>
+          <w:szCs w:val="20"/>
+        </w:rPr>
+        <w:t>VmWare</w:t>
+      </w:r>
+      <w:proofErr w:type="spellEnd"/>
+      <w:r>
+        <w:rPr>
+          <w:rFonts w:ascii="Comic Sans MS" w:hAnsi="Comic Sans MS"/>
+          <w:b/>
+          <w:sz w:val="20"/>
+          <w:szCs w:val="20"/>
+        </w:rPr>
+        <w:t xml:space="preserve"> </w:t>
       </w:r>
       <w:r>
         <w:rPr>
@@ -2395,14 +3147,25 @@
         </w:rPr>
         <w:t xml:space="preserve">and </w:t>
       </w:r>
-      <w:r>
-        <w:rPr>
-          <w:rFonts w:ascii="Comic Sans MS" w:hAnsi="Comic Sans MS"/>
-          <w:b/>
-          <w:sz w:val="20"/>
-          <w:szCs w:val="20"/>
-        </w:rPr>
-        <w:t>VirtualBox.</w:t>
+      <w:proofErr w:type="spellStart"/>
+      <w:r>
+        <w:rPr>
+          <w:rFonts w:ascii="Comic Sans MS" w:hAnsi="Comic Sans MS"/>
+          <w:b/>
+          <w:sz w:val="20"/>
+          <w:szCs w:val="20"/>
+        </w:rPr>
+        <w:t>VirtualBox</w:t>
+      </w:r>
+      <w:proofErr w:type="spellEnd"/>
+      <w:r>
+        <w:rPr>
+          <w:rFonts w:ascii="Comic Sans MS" w:hAnsi="Comic Sans MS"/>
+          <w:b/>
+          <w:sz w:val="20"/>
+          <w:szCs w:val="20"/>
+        </w:rPr>
+        <w:t>.</w:t>
       </w:r>
     </w:p>
     <w:p>
@@ -2434,17 +3197,28 @@
           <w:sz w:val="20"/>
           <w:szCs w:val="20"/>
         </w:rPr>
-        <w:t xml:space="preserve"> Ansible</w:t>
-      </w:r>
-      <w:r>
-        <w:rPr>
-          <w:rFonts w:ascii="Comic Sans MS" w:hAnsi="Comic Sans MS"/>
-          <w:b/>
-          <w:sz w:val="20"/>
-          <w:szCs w:val="20"/>
-        </w:rPr>
         <w:t xml:space="preserve"> </w:t>
       </w:r>
+      <w:proofErr w:type="spellStart"/>
+      <w:r>
+        <w:rPr>
+          <w:rFonts w:ascii="Comic Sans MS" w:hAnsi="Comic Sans MS"/>
+          <w:b/>
+          <w:sz w:val="20"/>
+          <w:szCs w:val="20"/>
+        </w:rPr>
+        <w:t>Ansible</w:t>
+      </w:r>
+      <w:proofErr w:type="spellEnd"/>
+      <w:r>
+        <w:rPr>
+          <w:rFonts w:ascii="Comic Sans MS" w:hAnsi="Comic Sans MS"/>
+          <w:b/>
+          <w:sz w:val="20"/>
+          <w:szCs w:val="20"/>
+        </w:rPr>
+        <w:t xml:space="preserve"> </w:t>
+      </w:r>
       <w:r>
         <w:rPr>
           <w:rFonts w:ascii="Comic Sans MS" w:hAnsi="Comic Sans MS"/>
@@ -2460,8 +3234,19 @@
           <w:sz w:val="20"/>
           <w:szCs w:val="20"/>
         </w:rPr>
-        <w:t xml:space="preserve"> Puppet</w:t>
-      </w:r>
+        <w:t xml:space="preserve"> </w:t>
+      </w:r>
+      <w:proofErr w:type="spellStart"/>
+      <w:r>
+        <w:rPr>
+          <w:rFonts w:ascii="Comic Sans MS" w:hAnsi="Comic Sans MS"/>
+          <w:b/>
+          <w:sz w:val="20"/>
+          <w:szCs w:val="20"/>
+        </w:rPr>
+        <w:t>Saltstack</w:t>
+      </w:r>
+      <w:proofErr w:type="spellEnd"/>
       <w:r>
         <w:rPr>
           <w:rFonts w:ascii="Comic Sans MS" w:hAnsi="Comic Sans MS"/>
@@ -2741,7 +3526,17 @@
           <w:sz w:val="20"/>
           <w:szCs w:val="20"/>
         </w:rPr>
-        <w:t xml:space="preserve"> (Snort,</w:t>
+        <w:t xml:space="preserve"> (</w:t>
+      </w:r>
+      <w:proofErr w:type="spellStart"/>
+      <w:r>
+        <w:rPr>
+          <w:rFonts w:ascii="Comic Sans MS" w:hAnsi="Comic Sans MS" w:cs="Calibri"/>
+          <w:b/>
+          <w:sz w:val="20"/>
+          <w:szCs w:val="20"/>
+        </w:rPr>
+        <w:t>Snort,</w:t>
       </w:r>
       <w:r>
         <w:rPr>
@@ -2777,7 +3572,17 @@
           <w:sz w:val="20"/>
           <w:szCs w:val="20"/>
         </w:rPr>
-        <w:t>Tshark,</w:t>
+        <w:t>Tshark</w:t>
+      </w:r>
+      <w:proofErr w:type="spellEnd"/>
+      <w:r>
+        <w:rPr>
+          <w:rFonts w:ascii="Comic Sans MS" w:hAnsi="Comic Sans MS" w:cs="Calibri"/>
+          <w:b/>
+          <w:sz w:val="20"/>
+          <w:szCs w:val="20"/>
+        </w:rPr>
+        <w:t>,</w:t>
       </w:r>
     </w:p>
     <w:p>
@@ -2793,15 +3598,28 @@
           <w:szCs w:val="20"/>
         </w:rPr>
       </w:pPr>
-      <w:r>
-        <w:rPr>
-          <w:rFonts w:ascii="Comic Sans MS" w:hAnsi="Comic Sans MS" w:cs="Calibri"/>
-          <w:b/>
-          <w:sz w:val="20"/>
-          <w:szCs w:val="20"/>
-        </w:rPr>
-        <w:t>Xplico,tcpdump</w:t>
-      </w:r>
+      <w:proofErr w:type="spellStart"/>
+      <w:r>
+        <w:rPr>
+          <w:rFonts w:ascii="Comic Sans MS" w:hAnsi="Comic Sans MS" w:cs="Calibri"/>
+          <w:b/>
+          <w:sz w:val="20"/>
+          <w:szCs w:val="20"/>
+        </w:rPr>
+        <w:t>Xplico</w:t>
+      </w:r>
+      <w:proofErr w:type="gramStart"/>
+      <w:r>
+        <w:rPr>
+          <w:rFonts w:ascii="Comic Sans MS" w:hAnsi="Comic Sans MS" w:cs="Calibri"/>
+          <w:b/>
+          <w:sz w:val="20"/>
+          <w:szCs w:val="20"/>
+        </w:rPr>
+        <w:t>,tcpdump</w:t>
+      </w:r>
+      <w:proofErr w:type="spellEnd"/>
+      <w:proofErr w:type="gramEnd"/>
       <w:r>
         <w:rPr>
           <w:rFonts w:ascii="Comic Sans MS" w:hAnsi="Comic Sans MS" w:cs="Calibri"/>
@@ -2852,6 +3670,7 @@
         </w:rPr>
         <w:t>(</w:t>
       </w:r>
+      <w:proofErr w:type="spellStart"/>
       <w:r>
         <w:rPr>
           <w:rFonts w:ascii="Comic Sans MS" w:hAnsi="Comic Sans MS" w:cs="Calibri"/>
@@ -2877,7 +3696,17 @@
           <w:sz w:val="20"/>
           <w:szCs w:val="20"/>
         </w:rPr>
-        <w:t>OpenVAS,</w:t>
+        <w:t>OpenVAS</w:t>
+      </w:r>
+      <w:proofErr w:type="spellEnd"/>
+      <w:r>
+        <w:rPr>
+          <w:rFonts w:ascii="Comic Sans MS" w:hAnsi="Comic Sans MS" w:cs="Calibri"/>
+          <w:b/>
+          <w:sz w:val="20"/>
+          <w:szCs w:val="20"/>
+        </w:rPr>
+        <w:t>,</w:t>
       </w:r>
     </w:p>
     <w:p>
@@ -2892,14 +3721,26 @@
           <w:szCs w:val="20"/>
         </w:rPr>
       </w:pPr>
-      <w:r>
-        <w:rPr>
-          <w:rFonts w:ascii="Comic Sans MS" w:hAnsi="Comic Sans MS" w:cs="Calibri"/>
-          <w:b/>
-          <w:sz w:val="20"/>
-          <w:szCs w:val="20"/>
-        </w:rPr>
-        <w:t xml:space="preserve">Metasploit, Burp suit </w:t>
+      <w:proofErr w:type="spellStart"/>
+      <w:proofErr w:type="gramStart"/>
+      <w:r>
+        <w:rPr>
+          <w:rFonts w:ascii="Comic Sans MS" w:hAnsi="Comic Sans MS" w:cs="Calibri"/>
+          <w:b/>
+          <w:sz w:val="20"/>
+          <w:szCs w:val="20"/>
+        </w:rPr>
+        <w:t>Metasploit</w:t>
+      </w:r>
+      <w:proofErr w:type="spellEnd"/>
+      <w:r>
+        <w:rPr>
+          <w:rFonts w:ascii="Comic Sans MS" w:hAnsi="Comic Sans MS" w:cs="Calibri"/>
+          <w:b/>
+          <w:sz w:val="20"/>
+          <w:szCs w:val="20"/>
+        </w:rPr>
+        <w:t xml:space="preserve">, Burp suit </w:t>
       </w:r>
       <w:r>
         <w:rPr>
@@ -2932,8 +3773,29 @@
           <w:sz w:val="20"/>
           <w:szCs w:val="20"/>
         </w:rPr>
-        <w:t>Backtrack/KaliLinux/</w:t>
-      </w:r>
+        <w:t>Backtrack/</w:t>
+      </w:r>
+      <w:proofErr w:type="spellStart"/>
+      <w:r>
+        <w:rPr>
+          <w:rFonts w:ascii="Comic Sans MS" w:hAnsi="Comic Sans MS" w:cs="Calibri"/>
+          <w:b/>
+          <w:sz w:val="20"/>
+          <w:szCs w:val="20"/>
+        </w:rPr>
+        <w:t>KaliLinux</w:t>
+      </w:r>
+      <w:proofErr w:type="spellEnd"/>
+      <w:r>
+        <w:rPr>
+          <w:rFonts w:ascii="Comic Sans MS" w:hAnsi="Comic Sans MS" w:cs="Calibri"/>
+          <w:b/>
+          <w:sz w:val="20"/>
+          <w:szCs w:val="20"/>
+        </w:rPr>
+        <w:t>/</w:t>
+      </w:r>
+      <w:proofErr w:type="spellStart"/>
       <w:r>
         <w:rPr>
           <w:rFonts w:ascii="Comic Sans MS" w:hAnsi="Comic Sans MS"/>
@@ -2943,15 +3805,27 @@
         </w:rPr>
         <w:t>Blackbuntu</w:t>
       </w:r>
-      <w:r>
-        <w:rPr>
-          <w:rFonts w:ascii="Comic Sans MS" w:hAnsi="Comic Sans MS"/>
-          <w:b/>
-          <w:sz w:val="20"/>
-          <w:szCs w:val="20"/>
-        </w:rPr>
-        <w:t>/SecurityOnion</w:t>
-      </w:r>
+      <w:proofErr w:type="spellEnd"/>
+      <w:r>
+        <w:rPr>
+          <w:rFonts w:ascii="Comic Sans MS" w:hAnsi="Comic Sans MS"/>
+          <w:b/>
+          <w:sz w:val="20"/>
+          <w:szCs w:val="20"/>
+        </w:rPr>
+        <w:t>/</w:t>
+      </w:r>
+      <w:proofErr w:type="spellStart"/>
+      <w:r>
+        <w:rPr>
+          <w:rFonts w:ascii="Comic Sans MS" w:hAnsi="Comic Sans MS"/>
+          <w:b/>
+          <w:sz w:val="20"/>
+          <w:szCs w:val="20"/>
+        </w:rPr>
+        <w:t>SecurityOnion</w:t>
+      </w:r>
+      <w:proofErr w:type="spellEnd"/>
       <w:r>
         <w:rPr>
           <w:rFonts w:ascii="Comic Sans MS" w:hAnsi="Comic Sans MS" w:cs="Calibri"/>
@@ -2968,6 +3842,7 @@
         </w:rPr>
         <w:t xml:space="preserve">security </w:t>
       </w:r>
+      <w:proofErr w:type="spellStart"/>
       <w:r>
         <w:rPr>
           <w:rFonts w:ascii="Comic Sans MS" w:hAnsi="Comic Sans MS" w:cs="Calibri"/>
@@ -2976,6 +3851,7 @@
         </w:rPr>
         <w:t>distro</w:t>
       </w:r>
+      <w:proofErr w:type="spellEnd"/>
       <w:r>
         <w:rPr>
           <w:rFonts w:ascii="Comic Sans MS" w:hAnsi="Comic Sans MS" w:cs="Calibri"/>
@@ -2984,6 +3860,7 @@
         </w:rPr>
         <w:t>.</w:t>
       </w:r>
+      <w:proofErr w:type="gramEnd"/>
     </w:p>
     <w:p>
       <w:pPr>
@@ -3125,12 +4002,43 @@
           <w:szCs w:val="20"/>
         </w:rPr>
       </w:pPr>
-      <w:r>
-        <w:rPr>
-          <w:rFonts w:ascii="Comic Sans MS" w:hAnsi="Comic Sans MS" w:cs="Calibri"/>
-          <w:sz w:val="20"/>
-          <w:szCs w:val="20"/>
-        </w:rPr>
+    </w:p>
+    <w:p>
+      <w:pPr>
+        <w:pStyle w:val="NoSpacing"/>
+        <w:rPr>
+          <w:rFonts w:ascii="Comic Sans MS" w:hAnsi="Comic Sans MS" w:cs="Calibri"/>
+          <w:sz w:val="20"/>
+          <w:szCs w:val="20"/>
+        </w:rPr>
+      </w:pPr>
+    </w:p>
+    <w:p>
+      <w:pPr>
+        <w:pStyle w:val="NoSpacing"/>
+        <w:rPr>
+          <w:rFonts w:ascii="Comic Sans MS" w:hAnsi="Comic Sans MS" w:cs="Calibri"/>
+          <w:sz w:val="20"/>
+          <w:szCs w:val="20"/>
+        </w:rPr>
+      </w:pPr>
+    </w:p>
+    <w:p>
+      <w:pPr>
+        <w:pStyle w:val="NoSpacing"/>
+        <w:rPr>
+          <w:rFonts w:ascii="Comic Sans MS" w:hAnsi="Comic Sans MS" w:cs="Calibri"/>
+          <w:sz w:val="20"/>
+          <w:szCs w:val="20"/>
+        </w:rPr>
+      </w:pPr>
+      <w:r>
+        <w:rPr>
+          <w:rFonts w:ascii="Comic Sans MS" w:hAnsi="Comic Sans MS" w:cs="Calibri"/>
+          <w:sz w:val="20"/>
+          <w:szCs w:val="20"/>
+        </w:rPr>
+        <w:lastRenderedPageBreak/>
         <w:t>Computer Networking</w:t>
       </w:r>
     </w:p>
@@ -3179,8 +4087,19 @@
           <w:sz w:val="20"/>
           <w:szCs w:val="20"/>
         </w:rPr>
-        <w:t>OSPF,RIP,EIGRP,BGP</w:t>
-      </w:r>
+        <w:t>OSPF</w:t>
+      </w:r>
+      <w:proofErr w:type="gramStart"/>
+      <w:r>
+        <w:rPr>
+          <w:rFonts w:ascii="Comic Sans MS" w:hAnsi="Comic Sans MS" w:cs="Calibri"/>
+          <w:b/>
+          <w:sz w:val="20"/>
+          <w:szCs w:val="20"/>
+        </w:rPr>
+        <w:t>,RIP,EIGRP,BGP</w:t>
+      </w:r>
+      <w:proofErr w:type="gramEnd"/>
       <w:r>
         <w:rPr>
           <w:rFonts w:ascii="Comic Sans MS" w:hAnsi="Comic Sans MS" w:cs="Calibri"/>
@@ -3215,6 +4134,7 @@
         </w:rPr>
         <w:t xml:space="preserve"> using </w:t>
       </w:r>
+      <w:proofErr w:type="spellStart"/>
       <w:r>
         <w:rPr>
           <w:rFonts w:ascii="Comic Sans MS" w:hAnsi="Comic Sans MS" w:cs="Calibri"/>
@@ -3242,6 +4162,7 @@
         </w:rPr>
         <w:t>juniper</w:t>
       </w:r>
+      <w:proofErr w:type="spellEnd"/>
       <w:r>
         <w:rPr>
           <w:rFonts w:ascii="Comic Sans MS" w:hAnsi="Comic Sans MS" w:cs="Calibri"/>
@@ -3283,16 +4204,46 @@
           <w:sz w:val="20"/>
           <w:szCs w:val="20"/>
         </w:rPr>
-        <w:t xml:space="preserve"> quagga,vyatta,VyOS </w:t>
-      </w:r>
-      <w:r>
-        <w:rPr>
-          <w:rFonts w:ascii="Comic Sans MS" w:hAnsi="Comic Sans MS" w:cs="Calibri"/>
-          <w:sz w:val="20"/>
-          <w:szCs w:val="20"/>
-        </w:rPr>
-        <w:t>in linux</w:t>
-      </w:r>
+        <w:t xml:space="preserve"> </w:t>
+      </w:r>
+      <w:proofErr w:type="spellStart"/>
+      <w:r>
+        <w:rPr>
+          <w:rFonts w:ascii="Comic Sans MS" w:hAnsi="Comic Sans MS" w:cs="Calibri"/>
+          <w:b/>
+          <w:sz w:val="20"/>
+          <w:szCs w:val="20"/>
+        </w:rPr>
+        <w:t>quagga,vyatta,VyOS</w:t>
+      </w:r>
+      <w:proofErr w:type="spellEnd"/>
+      <w:r>
+        <w:rPr>
+          <w:rFonts w:ascii="Comic Sans MS" w:hAnsi="Comic Sans MS" w:cs="Calibri"/>
+          <w:b/>
+          <w:sz w:val="20"/>
+          <w:szCs w:val="20"/>
+        </w:rPr>
+        <w:t xml:space="preserve"> </w:t>
+      </w:r>
+      <w:r>
+        <w:rPr>
+          <w:rFonts w:ascii="Comic Sans MS" w:hAnsi="Comic Sans MS" w:cs="Calibri"/>
+          <w:sz w:val="20"/>
+          <w:szCs w:val="20"/>
+        </w:rPr>
+        <w:t xml:space="preserve">in </w:t>
+      </w:r>
+      <w:proofErr w:type="spellStart"/>
+      <w:r>
+        <w:rPr>
+          <w:rFonts w:ascii="Comic Sans MS" w:hAnsi="Comic Sans MS" w:cs="Calibri"/>
+          <w:sz w:val="20"/>
+          <w:szCs w:val="20"/>
+        </w:rPr>
+        <w:t>linux</w:t>
+      </w:r>
+      <w:proofErr w:type="spellEnd"/>
       <w:r>
         <w:rPr>
           <w:rFonts w:ascii="Comic Sans MS" w:hAnsi="Comic Sans MS" w:cs="Calibri"/>
@@ -3321,16 +4272,81 @@
           <w:sz w:val="20"/>
           <w:szCs w:val="20"/>
         </w:rPr>
-        <w:t xml:space="preserve">Hands on experience of providing network security, access-control, policy build-up, routing, switching, natting, filtering, User Authentication, configuring vpn (ipsec), load balancing etc using </w:t>
-      </w:r>
-      <w:r>
-        <w:rPr>
-          <w:rFonts w:ascii="Comic Sans MS" w:hAnsi="Comic Sans MS" w:cs="Calibri"/>
-          <w:b/>
-          <w:sz w:val="20"/>
-          <w:szCs w:val="20"/>
-        </w:rPr>
-        <w:t>cisco ASA, juniper SRX,</w:t>
+        <w:t xml:space="preserve">Hands on experience of providing network security, access-control, policy build-up, routing, switching, </w:t>
+      </w:r>
+      <w:proofErr w:type="spellStart"/>
+      <w:r>
+        <w:rPr>
+          <w:rFonts w:ascii="Comic Sans MS" w:hAnsi="Comic Sans MS" w:cs="Calibri"/>
+          <w:sz w:val="20"/>
+          <w:szCs w:val="20"/>
+        </w:rPr>
+        <w:t>natting</w:t>
+      </w:r>
+      <w:proofErr w:type="spellEnd"/>
+      <w:r>
+        <w:rPr>
+          <w:rFonts w:ascii="Comic Sans MS" w:hAnsi="Comic Sans MS" w:cs="Calibri"/>
+          <w:sz w:val="20"/>
+          <w:szCs w:val="20"/>
+        </w:rPr>
+        <w:t xml:space="preserve">, filtering, User Authentication, configuring </w:t>
+      </w:r>
+      <w:proofErr w:type="spellStart"/>
+      <w:r>
+        <w:rPr>
+          <w:rFonts w:ascii="Comic Sans MS" w:hAnsi="Comic Sans MS" w:cs="Calibri"/>
+          <w:sz w:val="20"/>
+          <w:szCs w:val="20"/>
+        </w:rPr>
+        <w:t>vpn</w:t>
+      </w:r>
+      <w:proofErr w:type="spellEnd"/>
+      <w:r>
+        <w:rPr>
+          <w:rFonts w:ascii="Comic Sans MS" w:hAnsi="Comic Sans MS" w:cs="Calibri"/>
+          <w:sz w:val="20"/>
+          <w:szCs w:val="20"/>
+        </w:rPr>
+        <w:t xml:space="preserve"> (</w:t>
+      </w:r>
+      <w:proofErr w:type="spellStart"/>
+      <w:r>
+        <w:rPr>
+          <w:rFonts w:ascii="Comic Sans MS" w:hAnsi="Comic Sans MS" w:cs="Calibri"/>
+          <w:sz w:val="20"/>
+          <w:szCs w:val="20"/>
+        </w:rPr>
+        <w:t>ipsec</w:t>
+      </w:r>
+      <w:proofErr w:type="spellEnd"/>
+      <w:r>
+        <w:rPr>
+          <w:rFonts w:ascii="Comic Sans MS" w:hAnsi="Comic Sans MS" w:cs="Calibri"/>
+          <w:sz w:val="20"/>
+          <w:szCs w:val="20"/>
+        </w:rPr>
+        <w:t xml:space="preserve">), load balancing etc using </w:t>
+      </w:r>
+      <w:proofErr w:type="spellStart"/>
+      <w:r>
+        <w:rPr>
+          <w:rFonts w:ascii="Comic Sans MS" w:hAnsi="Comic Sans MS" w:cs="Calibri"/>
+          <w:b/>
+          <w:sz w:val="20"/>
+          <w:szCs w:val="20"/>
+        </w:rPr>
+        <w:t>cisco</w:t>
+      </w:r>
+      <w:proofErr w:type="spellEnd"/>
+      <w:r>
+        <w:rPr>
+          <w:rFonts w:ascii="Comic Sans MS" w:hAnsi="Comic Sans MS" w:cs="Calibri"/>
+          <w:b/>
+          <w:sz w:val="20"/>
+          <w:szCs w:val="20"/>
+        </w:rPr>
+        <w:t xml:space="preserve"> ASA, juniper SRX,</w:t>
       </w:r>
       <w:r>
         <w:rPr>
@@ -3347,8 +4363,59 @@
           <w:sz w:val="20"/>
           <w:szCs w:val="20"/>
         </w:rPr>
-        <w:t>Checkpoint, PaloAlto, fortigate, F5 BigIP</w:t>
-      </w:r>
+        <w:t xml:space="preserve">Checkpoint, </w:t>
+      </w:r>
+      <w:proofErr w:type="spellStart"/>
+      <w:r>
+        <w:rPr>
+          <w:rFonts w:ascii="Comic Sans MS" w:hAnsi="Comic Sans MS" w:cs="Calibri"/>
+          <w:b/>
+          <w:sz w:val="20"/>
+          <w:szCs w:val="20"/>
+        </w:rPr>
+        <w:t>PaloAlto</w:t>
+      </w:r>
+      <w:proofErr w:type="spellEnd"/>
+      <w:r>
+        <w:rPr>
+          <w:rFonts w:ascii="Comic Sans MS" w:hAnsi="Comic Sans MS" w:cs="Calibri"/>
+          <w:b/>
+          <w:sz w:val="20"/>
+          <w:szCs w:val="20"/>
+        </w:rPr>
+        <w:t xml:space="preserve">, </w:t>
+      </w:r>
+      <w:proofErr w:type="spellStart"/>
+      <w:r>
+        <w:rPr>
+          <w:rFonts w:ascii="Comic Sans MS" w:hAnsi="Comic Sans MS" w:cs="Calibri"/>
+          <w:b/>
+          <w:sz w:val="20"/>
+          <w:szCs w:val="20"/>
+        </w:rPr>
+        <w:t>fortigate</w:t>
+      </w:r>
+      <w:proofErr w:type="spellEnd"/>
+      <w:r>
+        <w:rPr>
+          <w:rFonts w:ascii="Comic Sans MS" w:hAnsi="Comic Sans MS" w:cs="Calibri"/>
+          <w:b/>
+          <w:sz w:val="20"/>
+          <w:szCs w:val="20"/>
+        </w:rPr>
+        <w:t xml:space="preserve">, F5 </w:t>
+      </w:r>
+      <w:proofErr w:type="spellStart"/>
+      <w:r>
+        <w:rPr>
+          <w:rFonts w:ascii="Comic Sans MS" w:hAnsi="Comic Sans MS" w:cs="Calibri"/>
+          <w:b/>
+          <w:sz w:val="20"/>
+          <w:szCs w:val="20"/>
+        </w:rPr>
+        <w:t>BigIP</w:t>
+      </w:r>
+      <w:proofErr w:type="spellEnd"/>
       <w:r>
         <w:rPr>
           <w:rFonts w:ascii="Comic Sans MS" w:hAnsi="Comic Sans MS" w:cs="Calibri"/>
@@ -3367,14 +4434,55 @@
         </w:rPr>
         <w:t xml:space="preserve"> </w:t>
       </w:r>
-      <w:r>
-        <w:rPr>
-          <w:rFonts w:ascii="Comic Sans MS" w:hAnsi="Comic Sans MS" w:cs="Calibri"/>
-          <w:b/>
-          <w:sz w:val="20"/>
-          <w:szCs w:val="20"/>
-        </w:rPr>
-        <w:t>pfsense, Astaro Linux</w:t>
+      <w:proofErr w:type="spellStart"/>
+      <w:r>
+        <w:rPr>
+          <w:rFonts w:ascii="Comic Sans MS" w:hAnsi="Comic Sans MS" w:cs="Calibri"/>
+          <w:b/>
+          <w:sz w:val="20"/>
+          <w:szCs w:val="20"/>
+        </w:rPr>
+        <w:t>pfsense</w:t>
+      </w:r>
+      <w:proofErr w:type="spellEnd"/>
+      <w:r>
+        <w:rPr>
+          <w:rFonts w:ascii="Comic Sans MS" w:hAnsi="Comic Sans MS" w:cs="Calibri"/>
+          <w:b/>
+          <w:sz w:val="20"/>
+          <w:szCs w:val="20"/>
+        </w:rPr>
+        <w:t xml:space="preserve">, </w:t>
+      </w:r>
+      <w:proofErr w:type="spellStart"/>
+      <w:r>
+        <w:rPr>
+          <w:rFonts w:ascii="Comic Sans MS" w:hAnsi="Comic Sans MS" w:cs="Calibri"/>
+          <w:b/>
+          <w:sz w:val="20"/>
+          <w:szCs w:val="20"/>
+        </w:rPr>
+        <w:t>Astaro</w:t>
+      </w:r>
+      <w:proofErr w:type="spellEnd"/>
+      <w:r>
+        <w:rPr>
+          <w:rFonts w:ascii="Comic Sans MS" w:hAnsi="Comic Sans MS" w:cs="Calibri"/>
+          <w:b/>
+          <w:sz w:val="20"/>
+          <w:szCs w:val="20"/>
+        </w:rPr>
+        <w:t xml:space="preserve"> </w:t>
+      </w:r>
+      <w:proofErr w:type="spellStart"/>
+      <w:r>
+        <w:rPr>
+          <w:rFonts w:ascii="Comic Sans MS" w:hAnsi="Comic Sans MS" w:cs="Calibri"/>
+          <w:b/>
+          <w:sz w:val="20"/>
+          <w:szCs w:val="20"/>
+        </w:rPr>
+        <w:t>Linux</w:t>
       </w:r>
       <w:r>
         <w:rPr>
@@ -3385,6 +4493,7 @@
         </w:rPr>
         <w:t>,Mikrotik</w:t>
       </w:r>
+      <w:proofErr w:type="spellEnd"/>
       <w:r>
         <w:rPr>
           <w:rFonts w:ascii="Comic Sans MS" w:hAnsi="Comic Sans MS" w:cs="Calibri"/>
@@ -3402,6 +4511,7 @@
         </w:rPr>
         <w:t xml:space="preserve">and </w:t>
       </w:r>
+      <w:proofErr w:type="spellStart"/>
       <w:r>
         <w:rPr>
           <w:rFonts w:ascii="Comic Sans MS" w:hAnsi="Comic Sans MS" w:cs="Calibri"/>
@@ -3411,6 +4521,7 @@
         </w:rPr>
         <w:t>Netscaler</w:t>
       </w:r>
+      <w:proofErr w:type="spellEnd"/>
       <w:r>
         <w:rPr>
           <w:rFonts w:ascii="Comic Sans MS" w:hAnsi="Comic Sans MS" w:cs="Calibri"/>
@@ -3472,7 +4583,25 @@
           <w:sz w:val="20"/>
           <w:szCs w:val="20"/>
         </w:rPr>
-        <w:t xml:space="preserve">Hands on experience on natting, gateway, redirection, access control, traffic shaping, bandwidth management using </w:t>
+        <w:t xml:space="preserve">Hands on experience on </w:t>
+      </w:r>
+      <w:proofErr w:type="spellStart"/>
+      <w:r>
+        <w:rPr>
+          <w:rFonts w:ascii="Comic Sans MS" w:hAnsi="Comic Sans MS" w:cs="Calibri"/>
+          <w:sz w:val="20"/>
+          <w:szCs w:val="20"/>
+        </w:rPr>
+        <w:t>natting</w:t>
+      </w:r>
+      <w:proofErr w:type="spellEnd"/>
+      <w:r>
+        <w:rPr>
+          <w:rFonts w:ascii="Comic Sans MS" w:hAnsi="Comic Sans MS" w:cs="Calibri"/>
+          <w:sz w:val="20"/>
+          <w:szCs w:val="20"/>
+        </w:rPr>
+        <w:t xml:space="preserve">, gateway, redirection, access control, traffic shaping, bandwidth management using </w:t>
       </w:r>
       <w:r>
         <w:rPr>
@@ -3491,14 +4620,25 @@
         </w:rPr>
         <w:t xml:space="preserve"> on </w:t>
       </w:r>
-      <w:r>
-        <w:rPr>
-          <w:rFonts w:ascii="Comic Sans MS" w:hAnsi="Comic Sans MS" w:cs="Calibri"/>
-          <w:b/>
-          <w:sz w:val="20"/>
-          <w:szCs w:val="20"/>
-        </w:rPr>
-        <w:t>OpenBSD, FreeBSD</w:t>
+      <w:proofErr w:type="spellStart"/>
+      <w:r>
+        <w:rPr>
+          <w:rFonts w:ascii="Comic Sans MS" w:hAnsi="Comic Sans MS" w:cs="Calibri"/>
+          <w:b/>
+          <w:sz w:val="20"/>
+          <w:szCs w:val="20"/>
+        </w:rPr>
+        <w:t>OpenBSD</w:t>
+      </w:r>
+      <w:proofErr w:type="spellEnd"/>
+      <w:r>
+        <w:rPr>
+          <w:rFonts w:ascii="Comic Sans MS" w:hAnsi="Comic Sans MS" w:cs="Calibri"/>
+          <w:b/>
+          <w:sz w:val="20"/>
+          <w:szCs w:val="20"/>
+        </w:rPr>
+        <w:t>, FreeBSD</w:t>
       </w:r>
       <w:r>
         <w:rPr>
@@ -3537,7 +4677,27 @@
           <w:sz w:val="20"/>
           <w:szCs w:val="20"/>
         </w:rPr>
-        <w:t>Software defined Networking(SDN)</w:t>
+        <w:t xml:space="preserve">Software defined </w:t>
+      </w:r>
+      <w:proofErr w:type="gramStart"/>
+      <w:r>
+        <w:rPr>
+          <w:rFonts w:ascii="Comic Sans MS" w:hAnsi="Comic Sans MS" w:cs="Calibri"/>
+          <w:b/>
+          <w:sz w:val="20"/>
+          <w:szCs w:val="20"/>
+        </w:rPr>
+        <w:t>Networking(</w:t>
+      </w:r>
+      <w:proofErr w:type="gramEnd"/>
+      <w:r>
+        <w:rPr>
+          <w:rFonts w:ascii="Comic Sans MS" w:hAnsi="Comic Sans MS" w:cs="Calibri"/>
+          <w:b/>
+          <w:sz w:val="20"/>
+          <w:szCs w:val="20"/>
+        </w:rPr>
+        <w:t>SDN)</w:t>
       </w:r>
       <w:r>
         <w:rPr>
@@ -3547,15 +4707,37 @@
         </w:rPr>
         <w:t xml:space="preserve"> using </w:t>
       </w:r>
-      <w:r>
-        <w:rPr>
-          <w:rFonts w:ascii="Comic Sans MS" w:hAnsi="Comic Sans MS" w:cs="Calibri"/>
-          <w:b/>
-          <w:sz w:val="20"/>
-          <w:szCs w:val="20"/>
-        </w:rPr>
-        <w:t>openvswitch, openflow</w:t>
-      </w:r>
+      <w:proofErr w:type="spellStart"/>
+      <w:r>
+        <w:rPr>
+          <w:rFonts w:ascii="Comic Sans MS" w:hAnsi="Comic Sans MS" w:cs="Calibri"/>
+          <w:b/>
+          <w:sz w:val="20"/>
+          <w:szCs w:val="20"/>
+        </w:rPr>
+        <w:t>openvswitch</w:t>
+      </w:r>
+      <w:proofErr w:type="spellEnd"/>
+      <w:r>
+        <w:rPr>
+          <w:rFonts w:ascii="Comic Sans MS" w:hAnsi="Comic Sans MS" w:cs="Calibri"/>
+          <w:b/>
+          <w:sz w:val="20"/>
+          <w:szCs w:val="20"/>
+        </w:rPr>
+        <w:t xml:space="preserve">, </w:t>
+      </w:r>
+      <w:proofErr w:type="spellStart"/>
+      <w:r>
+        <w:rPr>
+          <w:rFonts w:ascii="Comic Sans MS" w:hAnsi="Comic Sans MS" w:cs="Calibri"/>
+          <w:b/>
+          <w:sz w:val="20"/>
+          <w:szCs w:val="20"/>
+        </w:rPr>
+        <w:t>openflow</w:t>
+      </w:r>
+      <w:proofErr w:type="spellEnd"/>
       <w:r>
         <w:rPr>
           <w:rFonts w:ascii="Comic Sans MS" w:hAnsi="Comic Sans MS" w:cs="Calibri"/>
@@ -3564,6 +4746,7 @@
         </w:rPr>
         <w:t xml:space="preserve"> and </w:t>
       </w:r>
+      <w:proofErr w:type="spellStart"/>
       <w:r>
         <w:rPr>
           <w:rFonts w:ascii="Comic Sans MS" w:hAnsi="Comic Sans MS" w:cs="Calibri"/>
@@ -3573,6 +4756,7 @@
         </w:rPr>
         <w:t>opendaylight</w:t>
       </w:r>
+      <w:proofErr w:type="spellEnd"/>
       <w:r>
         <w:rPr>
           <w:rFonts w:ascii="Comic Sans MS" w:hAnsi="Comic Sans MS" w:cs="Calibri"/>
@@ -3644,7 +4828,25 @@
           <w:sz w:val="20"/>
           <w:szCs w:val="20"/>
         </w:rPr>
-        <w:t>configuration and WEP,WPA security technique</w:t>
+        <w:t>configuration and WEP</w:t>
+      </w:r>
+      <w:proofErr w:type="gramStart"/>
+      <w:r>
+        <w:rPr>
+          <w:rFonts w:ascii="Comic Sans MS" w:hAnsi="Comic Sans MS" w:cs="Calibri"/>
+          <w:sz w:val="20"/>
+          <w:szCs w:val="20"/>
+        </w:rPr>
+        <w:t>,WPA</w:t>
+      </w:r>
+      <w:proofErr w:type="gramEnd"/>
+      <w:r>
+        <w:rPr>
+          <w:rFonts w:ascii="Comic Sans MS" w:hAnsi="Comic Sans MS" w:cs="Calibri"/>
+          <w:sz w:val="20"/>
+          <w:szCs w:val="20"/>
+        </w:rPr>
+        <w:t xml:space="preserve"> security technique</w:t>
       </w:r>
       <w:r>
         <w:rPr>
@@ -3699,7 +4901,25 @@
           <w:sz w:val="20"/>
           <w:szCs w:val="20"/>
         </w:rPr>
-        <w:t xml:space="preserve">in Mikrotik, </w:t>
+        <w:t xml:space="preserve">in </w:t>
+      </w:r>
+      <w:proofErr w:type="spellStart"/>
+      <w:r>
+        <w:rPr>
+          <w:rFonts w:ascii="Comic Sans MS" w:hAnsi="Comic Sans MS" w:cs="Calibri"/>
+          <w:sz w:val="20"/>
+          <w:szCs w:val="20"/>
+        </w:rPr>
+        <w:t>Mikrotik</w:t>
+      </w:r>
+      <w:proofErr w:type="spellEnd"/>
+      <w:r>
+        <w:rPr>
+          <w:rFonts w:ascii="Comic Sans MS" w:hAnsi="Comic Sans MS" w:cs="Calibri"/>
+          <w:sz w:val="20"/>
+          <w:szCs w:val="20"/>
+        </w:rPr>
+        <w:t xml:space="preserve">, </w:t>
       </w:r>
       <w:r>
         <w:rPr>
@@ -3840,7 +5060,40 @@
                 <w:szCs w:val="20"/>
                 <w:lang w:eastAsia="zh-MO"/>
               </w:rPr>
-              <w:t>Muhammad Mahmud Hasan</w:t>
+              <w:t xml:space="preserve">Muhammad Mahmud </w:t>
+            </w:r>
+            <w:proofErr w:type="spellStart"/>
+            <w:r>
+              <w:rPr>
+                <w:rFonts w:ascii="Comic Sans MS" w:eastAsia="PMingLiU" w:hAnsi="Comic Sans MS" w:cs="Calibri"/>
+                <w:bCs/>
+                <w:sz w:val="20"/>
+                <w:szCs w:val="20"/>
+                <w:lang w:eastAsia="zh-MO"/>
+              </w:rPr>
+              <w:t>Hasan</w:t>
+            </w:r>
+            <w:proofErr w:type="spellEnd"/>
+          </w:p>
+          <w:p>
+            <w:pPr>
+              <w:rPr>
+                <w:rFonts w:ascii="Comic Sans MS" w:eastAsia="PMingLiU" w:hAnsi="Comic Sans MS" w:cs="Calibri"/>
+                <w:bCs/>
+                <w:sz w:val="20"/>
+                <w:szCs w:val="20"/>
+                <w:lang w:eastAsia="zh-MO"/>
+              </w:rPr>
+            </w:pPr>
+            <w:r>
+              <w:rPr>
+                <w:rFonts w:ascii="Comic Sans MS" w:eastAsia="PMingLiU" w:hAnsi="Comic Sans MS" w:cs="Calibri"/>
+                <w:bCs/>
+                <w:sz w:val="20"/>
+                <w:szCs w:val="20"/>
+                <w:lang w:eastAsia="zh-MO"/>
+              </w:rPr>
+              <w:t>Deputy General Manager, DGM</w:t>
             </w:r>
           </w:p>
           <w:p>
@@ -3861,11 +5114,9 @@
                 <w:szCs w:val="20"/>
                 <w:lang w:eastAsia="zh-MO"/>
               </w:rPr>
-              <w:t>Assistant Vice President, AVP</w:t>
+              <w:t xml:space="preserve">IT </w:t>
             </w:r>
-          </w:p>
-          <w:p>
-            <w:pPr>
+            <w:r>
               <w:rPr>
                 <w:rFonts w:ascii="Comic Sans MS" w:eastAsia="PMingLiU" w:hAnsi="Comic Sans MS" w:cs="Calibri"/>
                 <w:bCs/>
@@ -3873,73 +5124,106 @@
                 <w:szCs w:val="20"/>
                 <w:lang w:eastAsia="zh-MO"/>
               </w:rPr>
-            </w:pPr>
-            <w:r>
-              <w:rPr>
-                <w:rFonts w:ascii="Comic Sans MS" w:eastAsia="PMingLiU" w:hAnsi="Comic Sans MS" w:cs="Calibri"/>
-                <w:bCs/>
-                <w:sz w:val="20"/>
-                <w:szCs w:val="20"/>
-                <w:lang w:eastAsia="zh-MO"/>
-              </w:rPr>
-              <w:t>IT infrastructure &amp; Planning division</w:t>
-            </w:r>
-          </w:p>
-          <w:p>
-            <w:pPr>
-              <w:rPr>
-                <w:rFonts w:ascii="Comic Sans MS" w:eastAsia="PMingLiU" w:hAnsi="Comic Sans MS" w:cs="Calibri"/>
-                <w:bCs/>
-                <w:sz w:val="20"/>
-                <w:szCs w:val="20"/>
-                <w:lang w:eastAsia="zh-MO"/>
-              </w:rPr>
-            </w:pPr>
-            <w:r>
-              <w:rPr>
-                <w:rFonts w:ascii="Comic Sans MS" w:eastAsia="PMingLiU" w:hAnsi="Comic Sans MS" w:cs="Calibri"/>
-                <w:bCs/>
-                <w:sz w:val="20"/>
-                <w:szCs w:val="20"/>
-                <w:lang w:eastAsia="zh-MO"/>
-              </w:rPr>
-              <w:t>Prime Bank Limited</w:t>
+              <w:t>Audit &amp; Inspection Department</w:t>
             </w:r>
           </w:p>
           <w:p>
             <w:pPr>
               <w:jc w:val="both"/>
               <w:rPr>
-                <w:rFonts w:ascii="Comic Sans MS" w:hAnsi="Comic Sans MS" w:cs="Calibri"/>
-                <w:sz w:val="20"/>
-                <w:szCs w:val="20"/>
+                <w:rFonts w:ascii="Comic Sans MS" w:eastAsia="PMingLiU" w:hAnsi="Comic Sans MS" w:cs="Calibri"/>
+                <w:bCs/>
+                <w:sz w:val="20"/>
+                <w:szCs w:val="20"/>
+                <w:lang w:eastAsia="zh-MO"/>
               </w:rPr>
             </w:pPr>
+            <w:proofErr w:type="spellStart"/>
             <w:r>
               <w:rPr>
-                <w:rFonts w:ascii="Comic Sans MS" w:hAnsi="Comic Sans MS" w:cs="Calibri"/>
-                <w:sz w:val="20"/>
-                <w:szCs w:val="20"/>
-              </w:rPr>
-              <w:t>119-120,Adamjee Court Annexe Building-2</w:t>
+                <w:rFonts w:ascii="Comic Sans MS" w:eastAsia="PMingLiU" w:hAnsi="Comic Sans MS" w:cs="Calibri"/>
+                <w:bCs/>
+                <w:sz w:val="20"/>
+                <w:szCs w:val="20"/>
+                <w:lang w:eastAsia="zh-MO"/>
+              </w:rPr>
+              <w:t>Janata</w:t>
+            </w:r>
+            <w:proofErr w:type="spellEnd"/>
+            <w:r>
+              <w:rPr>
+                <w:rFonts w:ascii="Comic Sans MS" w:eastAsia="PMingLiU" w:hAnsi="Comic Sans MS" w:cs="Calibri"/>
+                <w:bCs/>
+                <w:sz w:val="20"/>
+                <w:szCs w:val="20"/>
+                <w:lang w:eastAsia="zh-MO"/>
+              </w:rPr>
+              <w:t xml:space="preserve"> Bank Limited</w:t>
             </w:r>
           </w:p>
           <w:p>
             <w:pPr>
               <w:jc w:val="both"/>
               <w:rPr>
-                <w:rFonts w:ascii="Comic Sans MS" w:hAnsi="Comic Sans MS" w:cs="Calibri"/>
-                <w:sz w:val="20"/>
-                <w:szCs w:val="20"/>
+                <w:rFonts w:ascii="Comic Sans MS" w:eastAsia="PMingLiU" w:hAnsi="Comic Sans MS" w:cs="Calibri"/>
+                <w:bCs/>
+                <w:sz w:val="20"/>
+                <w:szCs w:val="20"/>
+                <w:lang w:eastAsia="zh-MO"/>
               </w:rPr>
             </w:pPr>
             <w:r>
               <w:rPr>
-                <w:rFonts w:ascii="Comic Sans MS" w:hAnsi="Comic Sans MS" w:cs="Calibri"/>
-                <w:sz w:val="20"/>
-                <w:szCs w:val="20"/>
-              </w:rPr>
-              <w:t>Motijheel Commercial Area</w:t>
+                <w:rFonts w:ascii="Comic Sans MS" w:eastAsia="PMingLiU" w:hAnsi="Comic Sans MS" w:cs="Calibri"/>
+                <w:bCs/>
+                <w:sz w:val="20"/>
+                <w:szCs w:val="20"/>
+                <w:lang w:eastAsia="zh-MO"/>
+              </w:rPr>
+              <w:t xml:space="preserve">Head office, </w:t>
+            </w:r>
+            <w:proofErr w:type="spellStart"/>
+            <w:r>
+              <w:rPr>
+                <w:rFonts w:ascii="Comic Sans MS" w:eastAsia="PMingLiU" w:hAnsi="Comic Sans MS" w:cs="Calibri"/>
+                <w:bCs/>
+                <w:sz w:val="20"/>
+                <w:szCs w:val="20"/>
+                <w:lang w:eastAsia="zh-MO"/>
+              </w:rPr>
+              <w:t>Surma</w:t>
+            </w:r>
+            <w:proofErr w:type="spellEnd"/>
+            <w:r>
+              <w:rPr>
+                <w:rFonts w:ascii="Comic Sans MS" w:eastAsia="PMingLiU" w:hAnsi="Comic Sans MS" w:cs="Calibri"/>
+                <w:bCs/>
+                <w:sz w:val="20"/>
+                <w:szCs w:val="20"/>
+                <w:lang w:eastAsia="zh-MO"/>
+              </w:rPr>
+              <w:t xml:space="preserve"> Tower(9</w:t>
+            </w:r>
+            <w:r>
+              <w:rPr>
+                <w:rFonts w:ascii="Comic Sans MS" w:eastAsia="PMingLiU" w:hAnsi="Comic Sans MS" w:cs="Calibri"/>
+                <w:bCs/>
+                <w:sz w:val="20"/>
+                <w:szCs w:val="20"/>
+                <w:vertAlign w:val="superscript"/>
+                <w:lang w:eastAsia="zh-MO"/>
+              </w:rPr>
+              <w:t>th</w:t>
+            </w:r>
+            <w:r>
+              <w:rPr>
+                <w:rFonts w:ascii="Comic Sans MS" w:eastAsia="PMingLiU" w:hAnsi="Comic Sans MS" w:cs="Calibri"/>
+                <w:bCs/>
+                <w:sz w:val="20"/>
+                <w:szCs w:val="20"/>
+                <w:lang w:eastAsia="zh-MO"/>
+              </w:rPr>
+              <w:t xml:space="preserve"> floor)</w:t>
             </w:r>
           </w:p>
           <w:p>
@@ -3951,6 +5235,96 @@
                 <w:szCs w:val="20"/>
               </w:rPr>
             </w:pPr>
+            <w:r>
+              <w:rPr>
+                <w:rFonts w:ascii="Comic Sans MS" w:hAnsi="Comic Sans MS" w:cs="Calibri"/>
+                <w:sz w:val="20"/>
+                <w:szCs w:val="20"/>
+              </w:rPr>
+              <w:t xml:space="preserve">13 </w:t>
+            </w:r>
+            <w:proofErr w:type="spellStart"/>
+            <w:r>
+              <w:rPr>
+                <w:rFonts w:ascii="Comic Sans MS" w:hAnsi="Comic Sans MS" w:cs="Calibri"/>
+                <w:sz w:val="20"/>
+                <w:szCs w:val="20"/>
+              </w:rPr>
+              <w:t>Comrate</w:t>
+            </w:r>
+            <w:proofErr w:type="spellEnd"/>
+            <w:r>
+              <w:rPr>
+                <w:rFonts w:ascii="Comic Sans MS" w:hAnsi="Comic Sans MS" w:cs="Calibri"/>
+                <w:sz w:val="20"/>
+                <w:szCs w:val="20"/>
+              </w:rPr>
+              <w:t xml:space="preserve"> </w:t>
+            </w:r>
+            <w:proofErr w:type="spellStart"/>
+            <w:r>
+              <w:rPr>
+                <w:rFonts w:ascii="Comic Sans MS" w:hAnsi="Comic Sans MS" w:cs="Calibri"/>
+                <w:sz w:val="20"/>
+                <w:szCs w:val="20"/>
+              </w:rPr>
+              <w:t>Moni</w:t>
+            </w:r>
+            <w:proofErr w:type="spellEnd"/>
+            <w:r>
+              <w:rPr>
+                <w:rFonts w:ascii="Comic Sans MS" w:hAnsi="Comic Sans MS" w:cs="Calibri"/>
+                <w:sz w:val="20"/>
+                <w:szCs w:val="20"/>
+              </w:rPr>
+              <w:t xml:space="preserve"> Singh Road</w:t>
+            </w:r>
+          </w:p>
+          <w:p>
+            <w:pPr>
+              <w:jc w:val="both"/>
+              <w:rPr>
+                <w:rFonts w:ascii="Comic Sans MS" w:hAnsi="Comic Sans MS" w:cs="Calibri"/>
+                <w:sz w:val="20"/>
+                <w:szCs w:val="20"/>
+              </w:rPr>
+            </w:pPr>
+            <w:proofErr w:type="spellStart"/>
+            <w:r>
+              <w:rPr>
+                <w:rFonts w:ascii="Comic Sans MS" w:hAnsi="Comic Sans MS" w:cs="Calibri"/>
+                <w:sz w:val="20"/>
+                <w:szCs w:val="20"/>
+              </w:rPr>
+              <w:t>Purana</w:t>
+            </w:r>
+            <w:proofErr w:type="spellEnd"/>
+            <w:r>
+              <w:rPr>
+                <w:rFonts w:ascii="Comic Sans MS" w:hAnsi="Comic Sans MS" w:cs="Calibri"/>
+                <w:sz w:val="20"/>
+                <w:szCs w:val="20"/>
+              </w:rPr>
+              <w:t xml:space="preserve"> </w:t>
+            </w:r>
+            <w:proofErr w:type="spellStart"/>
+            <w:r>
+              <w:rPr>
+                <w:rFonts w:ascii="Comic Sans MS" w:hAnsi="Comic Sans MS" w:cs="Calibri"/>
+                <w:sz w:val="20"/>
+                <w:szCs w:val="20"/>
+              </w:rPr>
+              <w:t>Paltan</w:t>
+            </w:r>
+            <w:proofErr w:type="spellEnd"/>
+            <w:r>
+              <w:rPr>
+                <w:rFonts w:ascii="Comic Sans MS" w:hAnsi="Comic Sans MS" w:cs="Calibri"/>
+                <w:sz w:val="20"/>
+                <w:szCs w:val="20"/>
+              </w:rPr>
+              <w:t xml:space="preserve">, </w:t>
+            </w:r>
             <w:r>
               <w:rPr>
                 <w:rFonts w:ascii="Comic Sans MS" w:hAnsi="Comic Sans MS" w:cs="Calibri"/>
@@ -4011,13 +5385,34 @@
                   <w:szCs w:val="20"/>
                   <w:lang w:eastAsia="zh-MO"/>
                 </w:rPr>
-                <w:t>Mahmud.hasan@primebank.com.bd</w:t>
+                <w:t>Mahmud.hasan@janatabank-bd.com</w:t>
               </w:r>
             </w:hyperlink>
           </w:p>
           <w:p>
             <w:pPr>
               <w:rPr>
+                <w:rFonts w:ascii="Comic Sans MS" w:eastAsia="PMingLiU" w:hAnsi="Comic Sans MS" w:cs="Calibri"/>
+                <w:bCs/>
+                <w:sz w:val="20"/>
+                <w:szCs w:val="20"/>
+                <w:lang w:eastAsia="zh-MO"/>
+              </w:rPr>
+            </w:pPr>
+            <w:r>
+              <w:rPr>
+                <w:rFonts w:ascii="Comic Sans MS" w:eastAsia="PMingLiU" w:hAnsi="Comic Sans MS" w:cs="Calibri"/>
+                <w:bCs/>
+                <w:sz w:val="20"/>
+                <w:szCs w:val="20"/>
+                <w:lang w:eastAsia="zh-MO"/>
+              </w:rPr>
+              <w:t xml:space="preserve">          Robinmahmud@gmail.com</w:t>
+            </w:r>
+          </w:p>
+          <w:p>
+            <w:pPr>
+              <w:rPr>
                 <w:rFonts w:ascii="Comic Sans MS" w:hAnsi="Comic Sans MS" w:cs="Calibri"/>
                 <w:sz w:val="20"/>
                 <w:szCs w:val="20"/>
@@ -4033,11 +5428,11 @@
             </w:r>
             <w:r>
               <w:rPr>
-                <w:rFonts w:ascii="Comic Sans MS" w:eastAsia="PMingLiU" w:hAnsi="Comic Sans MS"/>
-                <w:sz w:val="20"/>
-                <w:szCs w:val="20"/>
-              </w:rPr>
-              <w:t xml:space="preserve"> </w:t>
+                <w:rFonts w:ascii="Comic Sans MS" w:hAnsi="Comic Sans MS" w:cs="Calibri"/>
+                <w:sz w:val="20"/>
+                <w:szCs w:val="20"/>
+              </w:rPr>
+              <w:t>janatabank-bd.c</w:t>
             </w:r>
             <w:r>
               <w:rPr>
@@ -4045,7 +5440,7 @@
                 <w:sz w:val="20"/>
                 <w:szCs w:val="20"/>
               </w:rPr>
-              <w:t>primebank.com.bd</w:t>
+              <w:t>om</w:t>
             </w:r>
           </w:p>
           <w:p>
@@ -4079,8 +5474,36 @@
                 <w:sz w:val="20"/>
                 <w:szCs w:val="20"/>
               </w:rPr>
-              <w:t>Mohammad Shahadat Hossain</w:t>
+              <w:t xml:space="preserve">Mohammad </w:t>
             </w:r>
+            <w:proofErr w:type="spellStart"/>
+            <w:r>
+              <w:rPr>
+                <w:rFonts w:ascii="Comic Sans MS" w:hAnsi="Comic Sans MS"/>
+                <w:sz w:val="20"/>
+                <w:szCs w:val="20"/>
+              </w:rPr>
+              <w:t>Shahadat</w:t>
+            </w:r>
+            <w:proofErr w:type="spellEnd"/>
+            <w:r>
+              <w:rPr>
+                <w:rFonts w:ascii="Comic Sans MS" w:hAnsi="Comic Sans MS"/>
+                <w:sz w:val="20"/>
+                <w:szCs w:val="20"/>
+              </w:rPr>
+              <w:t xml:space="preserve"> </w:t>
+            </w:r>
+            <w:proofErr w:type="spellStart"/>
+            <w:r>
+              <w:rPr>
+                <w:rFonts w:ascii="Comic Sans MS" w:hAnsi="Comic Sans MS"/>
+                <w:sz w:val="20"/>
+                <w:szCs w:val="20"/>
+              </w:rPr>
+              <w:t>Hossain</w:t>
+            </w:r>
+            <w:proofErr w:type="spellEnd"/>
           </w:p>
           <w:p>
             <w:pPr>
@@ -4109,13 +5532,23 @@
                 <w:szCs w:val="20"/>
               </w:rPr>
             </w:pPr>
+            <w:proofErr w:type="spellStart"/>
             <w:r>
               <w:rPr>
                 <w:rFonts w:ascii="Comic Sans MS" w:hAnsi="Comic Sans MS"/>
                 <w:sz w:val="20"/>
                 <w:szCs w:val="20"/>
               </w:rPr>
-              <w:t>Grameen Phone Limited</w:t>
+              <w:t>Grameen</w:t>
+            </w:r>
+            <w:proofErr w:type="spellEnd"/>
+            <w:r>
+              <w:rPr>
+                <w:rFonts w:ascii="Comic Sans MS" w:hAnsi="Comic Sans MS"/>
+                <w:sz w:val="20"/>
+                <w:szCs w:val="20"/>
+              </w:rPr>
+              <w:t xml:space="preserve"> Phone Limited</w:t>
             </w:r>
           </w:p>
           <w:p>
@@ -4133,15 +5566,6 @@
                 <w:sz w:val="20"/>
                 <w:szCs w:val="20"/>
               </w:rPr>
-              <w:t>GPHOUSE</w:t>
-            </w:r>
-            <w:r>
-              <w:rPr>
-                <w:rFonts w:ascii="Comic Sans MS" w:hAnsi="Comic Sans MS"/>
-                <w:sz w:val="20"/>
-                <w:szCs w:val="20"/>
-              </w:rPr>
-              <w:br/>
               <w:t>Basundhara,Baridhara,Dhaka-1229</w:t>
             </w:r>
           </w:p>
@@ -4185,6 +5609,30 @@
                 <w:lang w:eastAsia="zh-MO"/>
               </w:rPr>
               <w:t xml:space="preserve">Email: </w:t>
+            </w:r>
+            <w:r>
+              <w:rPr>
+                <w:rFonts w:ascii="Comic Sans MS" w:eastAsia="PMingLiU" w:hAnsi="Comic Sans MS" w:cs="Calibri"/>
+                <w:bCs/>
+                <w:sz w:val="20"/>
+                <w:szCs w:val="20"/>
+                <w:lang w:eastAsia="zh-MO"/>
+              </w:rPr>
+              <w:t>shahadat.hossain@grameenphone.com</w:t>
+            </w:r>
+          </w:p>
+          <w:p>
+            <w:pPr>
+              <w:rPr>
+                <w:rFonts w:ascii="Comic Sans MS" w:eastAsia="PMingLiU" w:hAnsi="Comic Sans MS" w:cs="Calibri"/>
+                <w:bCs/>
+                <w:sz w:val="20"/>
+                <w:szCs w:val="20"/>
+                <w:lang w:eastAsia="zh-MO"/>
+              </w:rPr>
+            </w:pPr>
+            <w:r>
+              <w:t xml:space="preserve">          </w:t>
             </w:r>
             <w:hyperlink r:id="rId6" w:history="1">
               <w:r>

</xml_diff>